<commit_message>
Added to insect label template
Now I will create 3 labels, a general label, a label that has experimental treatment, and a determination label
</commit_message>
<xml_diff>
--- a/Insect labels/STEP2_Insect label template.docx
+++ b/Insect labels/STEP2_Insect label template.docx
@@ -130,7 +130,7 @@
                 <w:szCs w:val="8"/>
               </w:rPr>
               <w:br/>
-              <w:t>11.viii-23.viii.2022 pitfall</w:t>
+              <w:t>11.viii - 23.viii.2022 pitfall</w:t>
             </w:r>
             <w:r>
               <w:rPr>
@@ -236,7 +236,7 @@
                 <w:szCs w:val="8"/>
               </w:rPr>
               <w:br/>
-              <w:t>6.ix-20.ix.2022 pitfall</w:t>
+              <w:t>6.ix - 20.ix.2022 pitfall</w:t>
             </w:r>
             <w:r>
               <w:rPr>
@@ -342,7 +342,7 @@
                 <w:szCs w:val="8"/>
               </w:rPr>
               <w:br/>
-              <w:t>27.vii-11.viii.2022 pitfall</w:t>
+              <w:t>27.vii - 11.viii.2022 pitfall</w:t>
             </w:r>
             <w:r>
               <w:rPr>
@@ -645,7 +645,7 @@
                 <w:szCs w:val="8"/>
               </w:rPr>
               <w:br/>
-              <w:t>2.vi-15.vi.2022 pitfall</w:t>
+              <w:t>2.vi - 15.vi.2022 pitfall</w:t>
             </w:r>
             <w:r>
               <w:rPr>
@@ -751,7 +751,7 @@
                 <w:szCs w:val="8"/>
               </w:rPr>
               <w:br/>
-              <w:t>6.ix-20.ix.2022 pitfall</w:t>
+              <w:t>6.ix - 20.ix.2022 pitfall</w:t>
             </w:r>
             <w:r>
               <w:rPr>
@@ -857,7 +857,7 @@
                 <w:szCs w:val="8"/>
               </w:rPr>
               <w:br/>
-              <w:t>1.vi-15.vi.2022 pitfall</w:t>
+              <w:t>1.vi - 15.vi.2022 pitfall</w:t>
             </w:r>
             <w:r>
               <w:rPr>
@@ -1070,49 +1070,319 @@
         <w:tc>
           <w:tcPr>
             <w:tcW w:w="1021" w:type="dxa"/>
-          </w:tcPr>
-          <w:p>
-            <w:pPr>
-              <w:widowControl w:val="0"/>
-              <w:spacing w:line="70" w:lineRule="exact"/>
-              <w:jc w:val="left"/>
-              <w:rPr>
-                <w:rFonts w:cs="Times New Roman"/>
-                <w:szCs w:val="8"/>
-              </w:rPr>
-            </w:pPr>
-          </w:p>
-        </w:tc>
-        <w:tc>
-          <w:tcPr>
-            <w:tcW w:w="1021" w:type="dxa"/>
-          </w:tcPr>
-          <w:p>
-            <w:pPr>
-              <w:widowControl w:val="0"/>
-              <w:spacing w:line="70" w:lineRule="exact"/>
-              <w:jc w:val="left"/>
-              <w:rPr>
-                <w:rFonts w:cs="Times New Roman"/>
-                <w:szCs w:val="8"/>
-              </w:rPr>
-            </w:pPr>
-          </w:p>
-        </w:tc>
-        <w:tc>
-          <w:tcPr>
-            <w:tcW w:w="1021" w:type="dxa"/>
-          </w:tcPr>
-          <w:p>
-            <w:pPr>
-              <w:widowControl w:val="0"/>
-              <w:spacing w:line="70" w:lineRule="exact"/>
-              <w:jc w:val="left"/>
-              <w:rPr>
-                <w:rFonts w:cs="Times New Roman"/>
-                <w:szCs w:val="8"/>
-              </w:rPr>
-            </w:pPr>
+            <w:vAlign w:val="bottom"/>
+          </w:tcPr>
+          <w:p>
+            <w:pPr>
+              <w:widowControl w:val="0"/>
+              <w:spacing w:line="70" w:lineRule="exact"/>
+              <w:jc w:val="left"/>
+              <w:rPr>
+                <w:rFonts w:cs="Times New Roman"/>
+                <w:szCs w:val="8"/>
+              </w:rPr>
+            </w:pPr>
+            <w:proofErr w:type="spellStart"/>
+            <w:r>
+              <w:rPr>
+                <w:rFonts w:ascii="Geneva" w:hAnsi="Geneva"/>
+                <w:color w:val="000000"/>
+                <w:szCs w:val="8"/>
+              </w:rPr>
+              <w:t>USA:PA:Westmoreland</w:t>
+            </w:r>
+            <w:proofErr w:type="spellEnd"/>
+            <w:r>
+              <w:rPr>
+                <w:rFonts w:ascii="Geneva" w:hAnsi="Geneva"/>
+                <w:color w:val="000000"/>
+                <w:szCs w:val="8"/>
+              </w:rPr>
+              <w:t xml:space="preserve"> Co</w:t>
+            </w:r>
+            <w:r>
+              <w:rPr>
+                <w:rFonts w:ascii="Geneva" w:hAnsi="Geneva"/>
+                <w:color w:val="000000"/>
+                <w:szCs w:val="8"/>
+              </w:rPr>
+              <w:br/>
+            </w:r>
+            <w:proofErr w:type="spellStart"/>
+            <w:r>
+              <w:rPr>
+                <w:rFonts w:ascii="Geneva" w:hAnsi="Geneva"/>
+                <w:color w:val="000000"/>
+                <w:szCs w:val="8"/>
+              </w:rPr>
+              <w:t>Powdermill</w:t>
+            </w:r>
+            <w:proofErr w:type="spellEnd"/>
+            <w:r>
+              <w:rPr>
+                <w:rFonts w:ascii="Geneva" w:hAnsi="Geneva"/>
+                <w:color w:val="000000"/>
+                <w:szCs w:val="8"/>
+              </w:rPr>
+              <w:t xml:space="preserve"> Nat. </w:t>
+            </w:r>
+            <w:proofErr w:type="spellStart"/>
+            <w:r>
+              <w:rPr>
+                <w:rFonts w:ascii="Geneva" w:hAnsi="Geneva"/>
+                <w:color w:val="000000"/>
+                <w:szCs w:val="8"/>
+              </w:rPr>
+              <w:t>Resrv</w:t>
+            </w:r>
+            <w:proofErr w:type="spellEnd"/>
+            <w:r>
+              <w:rPr>
+                <w:rFonts w:ascii="Geneva" w:hAnsi="Geneva"/>
+                <w:color w:val="000000"/>
+                <w:szCs w:val="8"/>
+              </w:rPr>
+              <w:t>.</w:t>
+            </w:r>
+            <w:r>
+              <w:rPr>
+                <w:rFonts w:ascii="Geneva" w:hAnsi="Geneva"/>
+                <w:color w:val="000000"/>
+                <w:szCs w:val="8"/>
+              </w:rPr>
+              <w:br/>
+              <w:t xml:space="preserve"> 40°08.658' N, 79°16.578' W </w:t>
+            </w:r>
+            <w:r>
+              <w:rPr>
+                <w:rFonts w:ascii="Geneva" w:hAnsi="Geneva"/>
+                <w:color w:val="000000"/>
+                <w:szCs w:val="8"/>
+              </w:rPr>
+              <w:br/>
+              <w:t>1.vi - 15.vi.2022 pitfall</w:t>
+            </w:r>
+            <w:r>
+              <w:rPr>
+                <w:rFonts w:ascii="Geneva" w:hAnsi="Geneva"/>
+                <w:color w:val="000000"/>
+                <w:szCs w:val="8"/>
+              </w:rPr>
+              <w:br/>
+              <w:t>A Kautz &amp; KI Perry</w:t>
+            </w:r>
+          </w:p>
+        </w:tc>
+        <w:tc>
+          <w:tcPr>
+            <w:tcW w:w="1021" w:type="dxa"/>
+            <w:vAlign w:val="bottom"/>
+          </w:tcPr>
+          <w:p>
+            <w:pPr>
+              <w:widowControl w:val="0"/>
+              <w:spacing w:line="70" w:lineRule="exact"/>
+              <w:jc w:val="left"/>
+              <w:rPr>
+                <w:rFonts w:cs="Times New Roman"/>
+                <w:szCs w:val="8"/>
+              </w:rPr>
+            </w:pPr>
+            <w:proofErr w:type="spellStart"/>
+            <w:r>
+              <w:rPr>
+                <w:rFonts w:ascii="Geneva" w:hAnsi="Geneva"/>
+                <w:color w:val="000000"/>
+                <w:szCs w:val="8"/>
+              </w:rPr>
+              <w:t>USA:PA:Westmoreland</w:t>
+            </w:r>
+            <w:proofErr w:type="spellEnd"/>
+            <w:r>
+              <w:rPr>
+                <w:rFonts w:ascii="Geneva" w:hAnsi="Geneva"/>
+                <w:color w:val="000000"/>
+                <w:szCs w:val="8"/>
+              </w:rPr>
+              <w:t xml:space="preserve"> Co</w:t>
+            </w:r>
+            <w:r>
+              <w:rPr>
+                <w:rFonts w:ascii="Geneva" w:hAnsi="Geneva"/>
+                <w:color w:val="000000"/>
+                <w:szCs w:val="8"/>
+              </w:rPr>
+              <w:br/>
+            </w:r>
+            <w:proofErr w:type="spellStart"/>
+            <w:r>
+              <w:rPr>
+                <w:rFonts w:ascii="Geneva" w:hAnsi="Geneva"/>
+                <w:color w:val="000000"/>
+                <w:szCs w:val="8"/>
+              </w:rPr>
+              <w:t>Powdermill</w:t>
+            </w:r>
+            <w:proofErr w:type="spellEnd"/>
+            <w:r>
+              <w:rPr>
+                <w:rFonts w:ascii="Geneva" w:hAnsi="Geneva"/>
+                <w:color w:val="000000"/>
+                <w:szCs w:val="8"/>
+              </w:rPr>
+              <w:t xml:space="preserve"> Nat. </w:t>
+            </w:r>
+            <w:proofErr w:type="spellStart"/>
+            <w:r>
+              <w:rPr>
+                <w:rFonts w:ascii="Geneva" w:hAnsi="Geneva"/>
+                <w:color w:val="000000"/>
+                <w:szCs w:val="8"/>
+              </w:rPr>
+              <w:t>Resrv</w:t>
+            </w:r>
+            <w:proofErr w:type="spellEnd"/>
+            <w:r>
+              <w:rPr>
+                <w:rFonts w:ascii="Geneva" w:hAnsi="Geneva"/>
+                <w:color w:val="000000"/>
+                <w:szCs w:val="8"/>
+              </w:rPr>
+              <w:t>.</w:t>
+            </w:r>
+            <w:r>
+              <w:rPr>
+                <w:rFonts w:ascii="Geneva" w:hAnsi="Geneva"/>
+                <w:color w:val="000000"/>
+                <w:szCs w:val="8"/>
+              </w:rPr>
+              <w:br/>
+              <w:t xml:space="preserve"> 40°08.677' N, 79°16.607' W </w:t>
+            </w:r>
+            <w:r>
+              <w:rPr>
+                <w:rFonts w:ascii="Geneva" w:hAnsi="Geneva"/>
+                <w:color w:val="000000"/>
+                <w:szCs w:val="8"/>
+              </w:rPr>
+              <w:br/>
+              <w:t>6.ix - 20.ix.2022 pitfall</w:t>
+            </w:r>
+            <w:r>
+              <w:rPr>
+                <w:rFonts w:ascii="Geneva" w:hAnsi="Geneva"/>
+                <w:color w:val="000000"/>
+                <w:szCs w:val="8"/>
+              </w:rPr>
+              <w:br/>
+              <w:t>A Kautz &amp; KI Perry</w:t>
+            </w:r>
+          </w:p>
+        </w:tc>
+        <w:tc>
+          <w:tcPr>
+            <w:tcW w:w="1021" w:type="dxa"/>
+            <w:vAlign w:val="bottom"/>
+          </w:tcPr>
+          <w:p>
+            <w:pPr>
+              <w:widowControl w:val="0"/>
+              <w:spacing w:line="70" w:lineRule="exact"/>
+              <w:jc w:val="left"/>
+              <w:rPr>
+                <w:rFonts w:cs="Times New Roman"/>
+                <w:szCs w:val="8"/>
+              </w:rPr>
+            </w:pPr>
+            <w:proofErr w:type="spellStart"/>
+            <w:r>
+              <w:rPr>
+                <w:rFonts w:ascii="Geneva" w:hAnsi="Geneva"/>
+                <w:color w:val="000000"/>
+                <w:szCs w:val="8"/>
+              </w:rPr>
+              <w:t>USA:PA:Westmoreland</w:t>
+            </w:r>
+            <w:proofErr w:type="spellEnd"/>
+            <w:r>
+              <w:rPr>
+                <w:rFonts w:ascii="Geneva" w:hAnsi="Geneva"/>
+                <w:color w:val="000000"/>
+                <w:szCs w:val="8"/>
+              </w:rPr>
+              <w:t xml:space="preserve"> Co</w:t>
+            </w:r>
+            <w:r>
+              <w:rPr>
+                <w:rFonts w:ascii="Geneva" w:hAnsi="Geneva"/>
+                <w:color w:val="000000"/>
+                <w:szCs w:val="8"/>
+              </w:rPr>
+              <w:br/>
+            </w:r>
+            <w:proofErr w:type="spellStart"/>
+            <w:r>
+              <w:rPr>
+                <w:rFonts w:ascii="Geneva" w:hAnsi="Geneva"/>
+                <w:color w:val="000000"/>
+                <w:szCs w:val="8"/>
+              </w:rPr>
+              <w:t>Powdermill</w:t>
+            </w:r>
+            <w:proofErr w:type="spellEnd"/>
+            <w:r>
+              <w:rPr>
+                <w:rFonts w:ascii="Geneva" w:hAnsi="Geneva"/>
+                <w:color w:val="000000"/>
+                <w:szCs w:val="8"/>
+              </w:rPr>
+              <w:t xml:space="preserve"> Nat. </w:t>
+            </w:r>
+            <w:proofErr w:type="spellStart"/>
+            <w:r>
+              <w:rPr>
+                <w:rFonts w:ascii="Geneva" w:hAnsi="Geneva"/>
+                <w:color w:val="000000"/>
+                <w:szCs w:val="8"/>
+              </w:rPr>
+              <w:t>Resrv</w:t>
+            </w:r>
+            <w:proofErr w:type="spellEnd"/>
+            <w:r>
+              <w:rPr>
+                <w:rFonts w:ascii="Geneva" w:hAnsi="Geneva"/>
+                <w:color w:val="000000"/>
+                <w:szCs w:val="8"/>
+              </w:rPr>
+              <w:t>.</w:t>
+            </w:r>
+            <w:r>
+              <w:rPr>
+                <w:rFonts w:ascii="Geneva" w:hAnsi="Geneva"/>
+                <w:color w:val="000000"/>
+                <w:szCs w:val="8"/>
+              </w:rPr>
+              <w:br/>
+              <w:t xml:space="preserve"> 40°08.677' N, 79°16.607' W </w:t>
+            </w:r>
+            <w:r>
+              <w:rPr>
+                <w:rFonts w:ascii="Geneva" w:hAnsi="Geneva"/>
+                <w:color w:val="000000"/>
+                <w:szCs w:val="8"/>
+              </w:rPr>
+              <w:br/>
+              <w:t>6.ix - 20.ix.2022 pitfall</w:t>
+            </w:r>
+            <w:r>
+              <w:rPr>
+                <w:rFonts w:ascii="Geneva" w:hAnsi="Geneva"/>
+                <w:color w:val="000000"/>
+                <w:szCs w:val="8"/>
+              </w:rPr>
+              <w:br/>
+              <w:t>A Kautz &amp; KI Perry</w:t>
+            </w:r>
           </w:p>
         </w:tc>
         <w:tc>
@@ -1315,49 +1585,319 @@
         <w:tc>
           <w:tcPr>
             <w:tcW w:w="1021" w:type="dxa"/>
-          </w:tcPr>
-          <w:p>
-            <w:pPr>
-              <w:widowControl w:val="0"/>
-              <w:spacing w:line="70" w:lineRule="exact"/>
-              <w:jc w:val="left"/>
-              <w:rPr>
-                <w:rFonts w:cs="Times New Roman"/>
-                <w:szCs w:val="8"/>
-              </w:rPr>
-            </w:pPr>
-          </w:p>
-        </w:tc>
-        <w:tc>
-          <w:tcPr>
-            <w:tcW w:w="1021" w:type="dxa"/>
-          </w:tcPr>
-          <w:p>
-            <w:pPr>
-              <w:widowControl w:val="0"/>
-              <w:spacing w:line="70" w:lineRule="exact"/>
-              <w:jc w:val="left"/>
-              <w:rPr>
-                <w:rFonts w:cs="Times New Roman"/>
-                <w:szCs w:val="8"/>
-              </w:rPr>
-            </w:pPr>
-          </w:p>
-        </w:tc>
-        <w:tc>
-          <w:tcPr>
-            <w:tcW w:w="1021" w:type="dxa"/>
-          </w:tcPr>
-          <w:p>
-            <w:pPr>
-              <w:widowControl w:val="0"/>
-              <w:spacing w:line="70" w:lineRule="exact"/>
-              <w:jc w:val="left"/>
-              <w:rPr>
-                <w:rFonts w:cs="Times New Roman"/>
-                <w:szCs w:val="8"/>
-              </w:rPr>
-            </w:pPr>
+            <w:vAlign w:val="bottom"/>
+          </w:tcPr>
+          <w:p>
+            <w:pPr>
+              <w:widowControl w:val="0"/>
+              <w:spacing w:line="70" w:lineRule="exact"/>
+              <w:jc w:val="left"/>
+              <w:rPr>
+                <w:rFonts w:cs="Times New Roman"/>
+                <w:szCs w:val="8"/>
+              </w:rPr>
+            </w:pPr>
+            <w:proofErr w:type="spellStart"/>
+            <w:r>
+              <w:rPr>
+                <w:rFonts w:ascii="Geneva" w:hAnsi="Geneva"/>
+                <w:color w:val="000000"/>
+                <w:szCs w:val="8"/>
+              </w:rPr>
+              <w:t>USA:PA:Westmoreland</w:t>
+            </w:r>
+            <w:proofErr w:type="spellEnd"/>
+            <w:r>
+              <w:rPr>
+                <w:rFonts w:ascii="Geneva" w:hAnsi="Geneva"/>
+                <w:color w:val="000000"/>
+                <w:szCs w:val="8"/>
+              </w:rPr>
+              <w:t xml:space="preserve"> Co</w:t>
+            </w:r>
+            <w:r>
+              <w:rPr>
+                <w:rFonts w:ascii="Geneva" w:hAnsi="Geneva"/>
+                <w:color w:val="000000"/>
+                <w:szCs w:val="8"/>
+              </w:rPr>
+              <w:br/>
+            </w:r>
+            <w:proofErr w:type="spellStart"/>
+            <w:r>
+              <w:rPr>
+                <w:rFonts w:ascii="Geneva" w:hAnsi="Geneva"/>
+                <w:color w:val="000000"/>
+                <w:szCs w:val="8"/>
+              </w:rPr>
+              <w:t>Powdermill</w:t>
+            </w:r>
+            <w:proofErr w:type="spellEnd"/>
+            <w:r>
+              <w:rPr>
+                <w:rFonts w:ascii="Geneva" w:hAnsi="Geneva"/>
+                <w:color w:val="000000"/>
+                <w:szCs w:val="8"/>
+              </w:rPr>
+              <w:t xml:space="preserve"> Nat. </w:t>
+            </w:r>
+            <w:proofErr w:type="spellStart"/>
+            <w:r>
+              <w:rPr>
+                <w:rFonts w:ascii="Geneva" w:hAnsi="Geneva"/>
+                <w:color w:val="000000"/>
+                <w:szCs w:val="8"/>
+              </w:rPr>
+              <w:t>Resrv</w:t>
+            </w:r>
+            <w:proofErr w:type="spellEnd"/>
+            <w:r>
+              <w:rPr>
+                <w:rFonts w:ascii="Geneva" w:hAnsi="Geneva"/>
+                <w:color w:val="000000"/>
+                <w:szCs w:val="8"/>
+              </w:rPr>
+              <w:t>.</w:t>
+            </w:r>
+            <w:r>
+              <w:rPr>
+                <w:rFonts w:ascii="Geneva" w:hAnsi="Geneva"/>
+                <w:color w:val="000000"/>
+                <w:szCs w:val="8"/>
+              </w:rPr>
+              <w:br/>
+              <w:t xml:space="preserve"> 40°08.505' N, 79°16.717' W </w:t>
+            </w:r>
+            <w:r>
+              <w:rPr>
+                <w:rFonts w:ascii="Geneva" w:hAnsi="Geneva"/>
+                <w:color w:val="000000"/>
+                <w:szCs w:val="8"/>
+              </w:rPr>
+              <w:br/>
+              <w:t>29.vi - 13.vii.2022 pitfall</w:t>
+            </w:r>
+            <w:r>
+              <w:rPr>
+                <w:rFonts w:ascii="Geneva" w:hAnsi="Geneva"/>
+                <w:color w:val="000000"/>
+                <w:szCs w:val="8"/>
+              </w:rPr>
+              <w:br/>
+              <w:t>A Kautz &amp; KI Perry</w:t>
+            </w:r>
+          </w:p>
+        </w:tc>
+        <w:tc>
+          <w:tcPr>
+            <w:tcW w:w="1021" w:type="dxa"/>
+            <w:vAlign w:val="bottom"/>
+          </w:tcPr>
+          <w:p>
+            <w:pPr>
+              <w:widowControl w:val="0"/>
+              <w:spacing w:line="70" w:lineRule="exact"/>
+              <w:jc w:val="left"/>
+              <w:rPr>
+                <w:rFonts w:cs="Times New Roman"/>
+                <w:szCs w:val="8"/>
+              </w:rPr>
+            </w:pPr>
+            <w:proofErr w:type="spellStart"/>
+            <w:r>
+              <w:rPr>
+                <w:rFonts w:ascii="Geneva" w:hAnsi="Geneva"/>
+                <w:color w:val="000000"/>
+                <w:szCs w:val="8"/>
+              </w:rPr>
+              <w:t>USA:PA:Westmoreland</w:t>
+            </w:r>
+            <w:proofErr w:type="spellEnd"/>
+            <w:r>
+              <w:rPr>
+                <w:rFonts w:ascii="Geneva" w:hAnsi="Geneva"/>
+                <w:color w:val="000000"/>
+                <w:szCs w:val="8"/>
+              </w:rPr>
+              <w:t xml:space="preserve"> Co</w:t>
+            </w:r>
+            <w:r>
+              <w:rPr>
+                <w:rFonts w:ascii="Geneva" w:hAnsi="Geneva"/>
+                <w:color w:val="000000"/>
+                <w:szCs w:val="8"/>
+              </w:rPr>
+              <w:br/>
+            </w:r>
+            <w:proofErr w:type="spellStart"/>
+            <w:r>
+              <w:rPr>
+                <w:rFonts w:ascii="Geneva" w:hAnsi="Geneva"/>
+                <w:color w:val="000000"/>
+                <w:szCs w:val="8"/>
+              </w:rPr>
+              <w:t>Powdermill</w:t>
+            </w:r>
+            <w:proofErr w:type="spellEnd"/>
+            <w:r>
+              <w:rPr>
+                <w:rFonts w:ascii="Geneva" w:hAnsi="Geneva"/>
+                <w:color w:val="000000"/>
+                <w:szCs w:val="8"/>
+              </w:rPr>
+              <w:t xml:space="preserve"> Nat. </w:t>
+            </w:r>
+            <w:proofErr w:type="spellStart"/>
+            <w:r>
+              <w:rPr>
+                <w:rFonts w:ascii="Geneva" w:hAnsi="Geneva"/>
+                <w:color w:val="000000"/>
+                <w:szCs w:val="8"/>
+              </w:rPr>
+              <w:t>Resrv</w:t>
+            </w:r>
+            <w:proofErr w:type="spellEnd"/>
+            <w:r>
+              <w:rPr>
+                <w:rFonts w:ascii="Geneva" w:hAnsi="Geneva"/>
+                <w:color w:val="000000"/>
+                <w:szCs w:val="8"/>
+              </w:rPr>
+              <w:t>.</w:t>
+            </w:r>
+            <w:r>
+              <w:rPr>
+                <w:rFonts w:ascii="Geneva" w:hAnsi="Geneva"/>
+                <w:color w:val="000000"/>
+                <w:szCs w:val="8"/>
+              </w:rPr>
+              <w:br/>
+              <w:t xml:space="preserve"> 40°08.677' N, 79°16.607' W </w:t>
+            </w:r>
+            <w:r>
+              <w:rPr>
+                <w:rFonts w:ascii="Geneva" w:hAnsi="Geneva"/>
+                <w:color w:val="000000"/>
+                <w:szCs w:val="8"/>
+              </w:rPr>
+              <w:br/>
+              <w:t>15.vi - 29.vi.2022 pitfall</w:t>
+            </w:r>
+            <w:r>
+              <w:rPr>
+                <w:rFonts w:ascii="Geneva" w:hAnsi="Geneva"/>
+                <w:color w:val="000000"/>
+                <w:szCs w:val="8"/>
+              </w:rPr>
+              <w:br/>
+              <w:t>A Kautz &amp; KI Perry</w:t>
+            </w:r>
+          </w:p>
+        </w:tc>
+        <w:tc>
+          <w:tcPr>
+            <w:tcW w:w="1021" w:type="dxa"/>
+            <w:vAlign w:val="bottom"/>
+          </w:tcPr>
+          <w:p>
+            <w:pPr>
+              <w:widowControl w:val="0"/>
+              <w:spacing w:line="70" w:lineRule="exact"/>
+              <w:jc w:val="left"/>
+              <w:rPr>
+                <w:rFonts w:cs="Times New Roman"/>
+                <w:szCs w:val="8"/>
+              </w:rPr>
+            </w:pPr>
+            <w:proofErr w:type="spellStart"/>
+            <w:r>
+              <w:rPr>
+                <w:rFonts w:ascii="Geneva" w:hAnsi="Geneva"/>
+                <w:color w:val="000000"/>
+                <w:szCs w:val="8"/>
+              </w:rPr>
+              <w:t>USA:PA:Westmoreland</w:t>
+            </w:r>
+            <w:proofErr w:type="spellEnd"/>
+            <w:r>
+              <w:rPr>
+                <w:rFonts w:ascii="Geneva" w:hAnsi="Geneva"/>
+                <w:color w:val="000000"/>
+                <w:szCs w:val="8"/>
+              </w:rPr>
+              <w:t xml:space="preserve"> Co</w:t>
+            </w:r>
+            <w:r>
+              <w:rPr>
+                <w:rFonts w:ascii="Geneva" w:hAnsi="Geneva"/>
+                <w:color w:val="000000"/>
+                <w:szCs w:val="8"/>
+              </w:rPr>
+              <w:br/>
+            </w:r>
+            <w:proofErr w:type="spellStart"/>
+            <w:r>
+              <w:rPr>
+                <w:rFonts w:ascii="Geneva" w:hAnsi="Geneva"/>
+                <w:color w:val="000000"/>
+                <w:szCs w:val="8"/>
+              </w:rPr>
+              <w:t>Powdermill</w:t>
+            </w:r>
+            <w:proofErr w:type="spellEnd"/>
+            <w:r>
+              <w:rPr>
+                <w:rFonts w:ascii="Geneva" w:hAnsi="Geneva"/>
+                <w:color w:val="000000"/>
+                <w:szCs w:val="8"/>
+              </w:rPr>
+              <w:t xml:space="preserve"> Nat. </w:t>
+            </w:r>
+            <w:proofErr w:type="spellStart"/>
+            <w:r>
+              <w:rPr>
+                <w:rFonts w:ascii="Geneva" w:hAnsi="Geneva"/>
+                <w:color w:val="000000"/>
+                <w:szCs w:val="8"/>
+              </w:rPr>
+              <w:t>Resrv</w:t>
+            </w:r>
+            <w:proofErr w:type="spellEnd"/>
+            <w:r>
+              <w:rPr>
+                <w:rFonts w:ascii="Geneva" w:hAnsi="Geneva"/>
+                <w:color w:val="000000"/>
+                <w:szCs w:val="8"/>
+              </w:rPr>
+              <w:t>.</w:t>
+            </w:r>
+            <w:r>
+              <w:rPr>
+                <w:rFonts w:ascii="Geneva" w:hAnsi="Geneva"/>
+                <w:color w:val="000000"/>
+                <w:szCs w:val="8"/>
+              </w:rPr>
+              <w:br/>
+              <w:t xml:space="preserve"> 40°08.643' N, 79°16.549' W </w:t>
+            </w:r>
+            <w:r>
+              <w:rPr>
+                <w:rFonts w:ascii="Geneva" w:hAnsi="Geneva"/>
+                <w:color w:val="000000"/>
+                <w:szCs w:val="8"/>
+              </w:rPr>
+              <w:br/>
+              <w:t>11.viii - 23.viii.2022 pitfall</w:t>
+            </w:r>
+            <w:r>
+              <w:rPr>
+                <w:rFonts w:ascii="Geneva" w:hAnsi="Geneva"/>
+                <w:color w:val="000000"/>
+                <w:szCs w:val="8"/>
+              </w:rPr>
+              <w:br/>
+              <w:t>A Kautz &amp; KI Perry</w:t>
+            </w:r>
           </w:p>
         </w:tc>
         <w:tc>
@@ -1560,49 +2100,187 @@
         <w:tc>
           <w:tcPr>
             <w:tcW w:w="1021" w:type="dxa"/>
-          </w:tcPr>
-          <w:p>
-            <w:pPr>
-              <w:widowControl w:val="0"/>
-              <w:spacing w:line="70" w:lineRule="exact"/>
-              <w:jc w:val="left"/>
-              <w:rPr>
-                <w:rFonts w:cs="Times New Roman"/>
-                <w:szCs w:val="8"/>
-              </w:rPr>
-            </w:pPr>
-          </w:p>
-        </w:tc>
-        <w:tc>
-          <w:tcPr>
-            <w:tcW w:w="1021" w:type="dxa"/>
-          </w:tcPr>
-          <w:p>
-            <w:pPr>
-              <w:widowControl w:val="0"/>
-              <w:spacing w:line="70" w:lineRule="exact"/>
-              <w:jc w:val="left"/>
-              <w:rPr>
-                <w:rFonts w:cs="Times New Roman"/>
-                <w:szCs w:val="8"/>
-              </w:rPr>
-            </w:pPr>
-          </w:p>
-        </w:tc>
-        <w:tc>
-          <w:tcPr>
-            <w:tcW w:w="1021" w:type="dxa"/>
-          </w:tcPr>
-          <w:p>
-            <w:pPr>
-              <w:widowControl w:val="0"/>
-              <w:spacing w:line="70" w:lineRule="exact"/>
-              <w:jc w:val="left"/>
-              <w:rPr>
-                <w:rFonts w:cs="Times New Roman"/>
-                <w:szCs w:val="8"/>
-              </w:rPr>
-            </w:pPr>
+            <w:vAlign w:val="bottom"/>
+          </w:tcPr>
+          <w:p>
+            <w:pPr>
+              <w:widowControl w:val="0"/>
+              <w:spacing w:line="70" w:lineRule="exact"/>
+              <w:jc w:val="left"/>
+              <w:rPr>
+                <w:rFonts w:cs="Times New Roman"/>
+                <w:szCs w:val="8"/>
+              </w:rPr>
+            </w:pPr>
+            <w:proofErr w:type="spellStart"/>
+            <w:r>
+              <w:rPr>
+                <w:rFonts w:ascii="Geneva" w:hAnsi="Geneva"/>
+                <w:color w:val="000000"/>
+                <w:szCs w:val="8"/>
+              </w:rPr>
+              <w:t>Unbaited</w:t>
+            </w:r>
+            <w:proofErr w:type="spellEnd"/>
+            <w:r>
+              <w:rPr>
+                <w:rFonts w:ascii="Geneva" w:hAnsi="Geneva"/>
+                <w:color w:val="000000"/>
+                <w:szCs w:val="8"/>
+              </w:rPr>
+              <w:t xml:space="preserve"> pitfall trap</w:t>
+            </w:r>
+            <w:r>
+              <w:rPr>
+                <w:rFonts w:ascii="Geneva" w:hAnsi="Geneva"/>
+                <w:color w:val="000000"/>
+                <w:szCs w:val="8"/>
+              </w:rPr>
+              <w:br/>
+              <w:t>Serviced 2x per month</w:t>
+            </w:r>
+            <w:r>
+              <w:rPr>
+                <w:rFonts w:ascii="Geneva" w:hAnsi="Geneva"/>
+                <w:color w:val="000000"/>
+                <w:szCs w:val="8"/>
+              </w:rPr>
+              <w:br/>
+              <w:t>Plot: 61</w:t>
+            </w:r>
+            <w:r>
+              <w:rPr>
+                <w:rFonts w:ascii="Geneva" w:hAnsi="Geneva"/>
+                <w:color w:val="000000"/>
+                <w:szCs w:val="8"/>
+              </w:rPr>
+              <w:br/>
+              <w:t>Disturbance: Salvaged</w:t>
+            </w:r>
+          </w:p>
+        </w:tc>
+        <w:tc>
+          <w:tcPr>
+            <w:tcW w:w="1021" w:type="dxa"/>
+            <w:vAlign w:val="bottom"/>
+          </w:tcPr>
+          <w:p>
+            <w:pPr>
+              <w:widowControl w:val="0"/>
+              <w:spacing w:line="70" w:lineRule="exact"/>
+              <w:jc w:val="left"/>
+              <w:rPr>
+                <w:rFonts w:cs="Times New Roman"/>
+                <w:szCs w:val="8"/>
+              </w:rPr>
+            </w:pPr>
+            <w:proofErr w:type="spellStart"/>
+            <w:r>
+              <w:rPr>
+                <w:rFonts w:ascii="Geneva" w:hAnsi="Geneva"/>
+                <w:color w:val="000000"/>
+                <w:szCs w:val="8"/>
+              </w:rPr>
+              <w:t>Unbaited</w:t>
+            </w:r>
+            <w:proofErr w:type="spellEnd"/>
+            <w:r>
+              <w:rPr>
+                <w:rFonts w:ascii="Geneva" w:hAnsi="Geneva"/>
+                <w:color w:val="000000"/>
+                <w:szCs w:val="8"/>
+              </w:rPr>
+              <w:t xml:space="preserve"> pitfall trap</w:t>
+            </w:r>
+            <w:r>
+              <w:rPr>
+                <w:rFonts w:ascii="Geneva" w:hAnsi="Geneva"/>
+                <w:color w:val="000000"/>
+                <w:szCs w:val="8"/>
+              </w:rPr>
+              <w:br/>
+              <w:t>Serviced 2x per month</w:t>
+            </w:r>
+            <w:r>
+              <w:rPr>
+                <w:rFonts w:ascii="Geneva" w:hAnsi="Geneva"/>
+                <w:color w:val="000000"/>
+                <w:szCs w:val="8"/>
+              </w:rPr>
+              <w:br/>
+              <w:t>Plot: 54</w:t>
+            </w:r>
+            <w:r>
+              <w:rPr>
+                <w:rFonts w:ascii="Geneva" w:hAnsi="Geneva"/>
+                <w:color w:val="000000"/>
+                <w:szCs w:val="8"/>
+              </w:rPr>
+              <w:br/>
+              <w:t>Disturbance: Forest</w:t>
+            </w:r>
+          </w:p>
+        </w:tc>
+        <w:tc>
+          <w:tcPr>
+            <w:tcW w:w="1021" w:type="dxa"/>
+            <w:vAlign w:val="bottom"/>
+          </w:tcPr>
+          <w:p>
+            <w:pPr>
+              <w:widowControl w:val="0"/>
+              <w:spacing w:line="70" w:lineRule="exact"/>
+              <w:jc w:val="left"/>
+              <w:rPr>
+                <w:rFonts w:cs="Times New Roman"/>
+                <w:szCs w:val="8"/>
+              </w:rPr>
+            </w:pPr>
+            <w:proofErr w:type="spellStart"/>
+            <w:r>
+              <w:rPr>
+                <w:rFonts w:ascii="Geneva" w:hAnsi="Geneva"/>
+                <w:color w:val="000000"/>
+                <w:szCs w:val="8"/>
+              </w:rPr>
+              <w:t>Unbaited</w:t>
+            </w:r>
+            <w:proofErr w:type="spellEnd"/>
+            <w:r>
+              <w:rPr>
+                <w:rFonts w:ascii="Geneva" w:hAnsi="Geneva"/>
+                <w:color w:val="000000"/>
+                <w:szCs w:val="8"/>
+              </w:rPr>
+              <w:t xml:space="preserve"> pitfall trap</w:t>
+            </w:r>
+            <w:r>
+              <w:rPr>
+                <w:rFonts w:ascii="Geneva" w:hAnsi="Geneva"/>
+                <w:color w:val="000000"/>
+                <w:szCs w:val="8"/>
+              </w:rPr>
+              <w:br/>
+              <w:t>Serviced 2x per month</w:t>
+            </w:r>
+            <w:r>
+              <w:rPr>
+                <w:rFonts w:ascii="Geneva" w:hAnsi="Geneva"/>
+                <w:color w:val="000000"/>
+                <w:szCs w:val="8"/>
+              </w:rPr>
+              <w:br/>
+              <w:t>Plot: 64</w:t>
+            </w:r>
+            <w:r>
+              <w:rPr>
+                <w:rFonts w:ascii="Geneva" w:hAnsi="Geneva"/>
+                <w:color w:val="000000"/>
+                <w:szCs w:val="8"/>
+              </w:rPr>
+              <w:br/>
+              <w:t>Disturbance: Forest</w:t>
+            </w:r>
           </w:p>
         </w:tc>
         <w:tc>
@@ -1805,49 +2483,187 @@
         <w:tc>
           <w:tcPr>
             <w:tcW w:w="1021" w:type="dxa"/>
-          </w:tcPr>
-          <w:p>
-            <w:pPr>
-              <w:widowControl w:val="0"/>
-              <w:spacing w:line="70" w:lineRule="exact"/>
-              <w:jc w:val="left"/>
-              <w:rPr>
-                <w:rFonts w:cs="Times New Roman"/>
-                <w:szCs w:val="8"/>
-              </w:rPr>
-            </w:pPr>
-          </w:p>
-        </w:tc>
-        <w:tc>
-          <w:tcPr>
-            <w:tcW w:w="1021" w:type="dxa"/>
-          </w:tcPr>
-          <w:p>
-            <w:pPr>
-              <w:widowControl w:val="0"/>
-              <w:spacing w:line="70" w:lineRule="exact"/>
-              <w:jc w:val="left"/>
-              <w:rPr>
-                <w:rFonts w:cs="Times New Roman"/>
-                <w:szCs w:val="8"/>
-              </w:rPr>
-            </w:pPr>
-          </w:p>
-        </w:tc>
-        <w:tc>
-          <w:tcPr>
-            <w:tcW w:w="1021" w:type="dxa"/>
-          </w:tcPr>
-          <w:p>
-            <w:pPr>
-              <w:widowControl w:val="0"/>
-              <w:spacing w:line="70" w:lineRule="exact"/>
-              <w:jc w:val="left"/>
-              <w:rPr>
-                <w:rFonts w:cs="Times New Roman"/>
-                <w:szCs w:val="8"/>
-              </w:rPr>
-            </w:pPr>
+            <w:vAlign w:val="bottom"/>
+          </w:tcPr>
+          <w:p>
+            <w:pPr>
+              <w:widowControl w:val="0"/>
+              <w:spacing w:line="70" w:lineRule="exact"/>
+              <w:jc w:val="left"/>
+              <w:rPr>
+                <w:rFonts w:cs="Times New Roman"/>
+                <w:szCs w:val="8"/>
+              </w:rPr>
+            </w:pPr>
+            <w:proofErr w:type="spellStart"/>
+            <w:r>
+              <w:rPr>
+                <w:rFonts w:ascii="Geneva" w:hAnsi="Geneva"/>
+                <w:color w:val="000000"/>
+                <w:szCs w:val="8"/>
+              </w:rPr>
+              <w:t>Unbaited</w:t>
+            </w:r>
+            <w:proofErr w:type="spellEnd"/>
+            <w:r>
+              <w:rPr>
+                <w:rFonts w:ascii="Geneva" w:hAnsi="Geneva"/>
+                <w:color w:val="000000"/>
+                <w:szCs w:val="8"/>
+              </w:rPr>
+              <w:t xml:space="preserve"> pitfall trap</w:t>
+            </w:r>
+            <w:r>
+              <w:rPr>
+                <w:rFonts w:ascii="Geneva" w:hAnsi="Geneva"/>
+                <w:color w:val="000000"/>
+                <w:szCs w:val="8"/>
+              </w:rPr>
+              <w:br/>
+              <w:t>Serviced 2x per month</w:t>
+            </w:r>
+            <w:r>
+              <w:rPr>
+                <w:rFonts w:ascii="Geneva" w:hAnsi="Geneva"/>
+                <w:color w:val="000000"/>
+                <w:szCs w:val="8"/>
+              </w:rPr>
+              <w:br/>
+              <w:t>Plot: 51</w:t>
+            </w:r>
+            <w:r>
+              <w:rPr>
+                <w:rFonts w:ascii="Geneva" w:hAnsi="Geneva"/>
+                <w:color w:val="000000"/>
+                <w:szCs w:val="8"/>
+              </w:rPr>
+              <w:br/>
+              <w:t>Disturbance: Windthrow</w:t>
+            </w:r>
+          </w:p>
+        </w:tc>
+        <w:tc>
+          <w:tcPr>
+            <w:tcW w:w="1021" w:type="dxa"/>
+            <w:vAlign w:val="bottom"/>
+          </w:tcPr>
+          <w:p>
+            <w:pPr>
+              <w:widowControl w:val="0"/>
+              <w:spacing w:line="70" w:lineRule="exact"/>
+              <w:jc w:val="left"/>
+              <w:rPr>
+                <w:rFonts w:cs="Times New Roman"/>
+                <w:szCs w:val="8"/>
+              </w:rPr>
+            </w:pPr>
+            <w:proofErr w:type="spellStart"/>
+            <w:r>
+              <w:rPr>
+                <w:rFonts w:ascii="Geneva" w:hAnsi="Geneva"/>
+                <w:color w:val="000000"/>
+                <w:szCs w:val="8"/>
+              </w:rPr>
+              <w:t>Unbaited</w:t>
+            </w:r>
+            <w:proofErr w:type="spellEnd"/>
+            <w:r>
+              <w:rPr>
+                <w:rFonts w:ascii="Geneva" w:hAnsi="Geneva"/>
+                <w:color w:val="000000"/>
+                <w:szCs w:val="8"/>
+              </w:rPr>
+              <w:t xml:space="preserve"> pitfall trap</w:t>
+            </w:r>
+            <w:r>
+              <w:rPr>
+                <w:rFonts w:ascii="Geneva" w:hAnsi="Geneva"/>
+                <w:color w:val="000000"/>
+                <w:szCs w:val="8"/>
+              </w:rPr>
+              <w:br/>
+              <w:t>Serviced 2x per month</w:t>
+            </w:r>
+            <w:r>
+              <w:rPr>
+                <w:rFonts w:ascii="Geneva" w:hAnsi="Geneva"/>
+                <w:color w:val="000000"/>
+                <w:szCs w:val="8"/>
+              </w:rPr>
+              <w:br/>
+              <w:t>Plot: 42</w:t>
+            </w:r>
+            <w:r>
+              <w:rPr>
+                <w:rFonts w:ascii="Geneva" w:hAnsi="Geneva"/>
+                <w:color w:val="000000"/>
+                <w:szCs w:val="8"/>
+              </w:rPr>
+              <w:br/>
+              <w:t>Disturbance: Salvaged</w:t>
+            </w:r>
+          </w:p>
+        </w:tc>
+        <w:tc>
+          <w:tcPr>
+            <w:tcW w:w="1021" w:type="dxa"/>
+            <w:vAlign w:val="bottom"/>
+          </w:tcPr>
+          <w:p>
+            <w:pPr>
+              <w:widowControl w:val="0"/>
+              <w:spacing w:line="70" w:lineRule="exact"/>
+              <w:jc w:val="left"/>
+              <w:rPr>
+                <w:rFonts w:cs="Times New Roman"/>
+                <w:szCs w:val="8"/>
+              </w:rPr>
+            </w:pPr>
+            <w:proofErr w:type="spellStart"/>
+            <w:r>
+              <w:rPr>
+                <w:rFonts w:ascii="Geneva" w:hAnsi="Geneva"/>
+                <w:color w:val="000000"/>
+                <w:szCs w:val="8"/>
+              </w:rPr>
+              <w:t>Unbaited</w:t>
+            </w:r>
+            <w:proofErr w:type="spellEnd"/>
+            <w:r>
+              <w:rPr>
+                <w:rFonts w:ascii="Geneva" w:hAnsi="Geneva"/>
+                <w:color w:val="000000"/>
+                <w:szCs w:val="8"/>
+              </w:rPr>
+              <w:t xml:space="preserve"> pitfall trap</w:t>
+            </w:r>
+            <w:r>
+              <w:rPr>
+                <w:rFonts w:ascii="Geneva" w:hAnsi="Geneva"/>
+                <w:color w:val="000000"/>
+                <w:szCs w:val="8"/>
+              </w:rPr>
+              <w:br/>
+              <w:t>Serviced 2x per month</w:t>
+            </w:r>
+            <w:r>
+              <w:rPr>
+                <w:rFonts w:ascii="Geneva" w:hAnsi="Geneva"/>
+                <w:color w:val="000000"/>
+                <w:szCs w:val="8"/>
+              </w:rPr>
+              <w:br/>
+              <w:t>Plot: 59</w:t>
+            </w:r>
+            <w:r>
+              <w:rPr>
+                <w:rFonts w:ascii="Geneva" w:hAnsi="Geneva"/>
+                <w:color w:val="000000"/>
+                <w:szCs w:val="8"/>
+              </w:rPr>
+              <w:br/>
+              <w:t>Disturbance: Windthrow</w:t>
+            </w:r>
           </w:p>
         </w:tc>
         <w:tc>
@@ -2050,49 +2866,187 @@
         <w:tc>
           <w:tcPr>
             <w:tcW w:w="1021" w:type="dxa"/>
-          </w:tcPr>
-          <w:p>
-            <w:pPr>
-              <w:widowControl w:val="0"/>
-              <w:spacing w:line="70" w:lineRule="exact"/>
-              <w:jc w:val="left"/>
-              <w:rPr>
-                <w:rFonts w:cs="Times New Roman"/>
-                <w:szCs w:val="8"/>
-              </w:rPr>
-            </w:pPr>
-          </w:p>
-        </w:tc>
-        <w:tc>
-          <w:tcPr>
-            <w:tcW w:w="1021" w:type="dxa"/>
-          </w:tcPr>
-          <w:p>
-            <w:pPr>
-              <w:widowControl w:val="0"/>
-              <w:spacing w:line="70" w:lineRule="exact"/>
-              <w:jc w:val="left"/>
-              <w:rPr>
-                <w:rFonts w:cs="Times New Roman"/>
-                <w:szCs w:val="8"/>
-              </w:rPr>
-            </w:pPr>
-          </w:p>
-        </w:tc>
-        <w:tc>
-          <w:tcPr>
-            <w:tcW w:w="1021" w:type="dxa"/>
-          </w:tcPr>
-          <w:p>
-            <w:pPr>
-              <w:widowControl w:val="0"/>
-              <w:spacing w:line="70" w:lineRule="exact"/>
-              <w:jc w:val="left"/>
-              <w:rPr>
-                <w:rFonts w:cs="Times New Roman"/>
-                <w:szCs w:val="8"/>
-              </w:rPr>
-            </w:pPr>
+            <w:vAlign w:val="bottom"/>
+          </w:tcPr>
+          <w:p>
+            <w:pPr>
+              <w:widowControl w:val="0"/>
+              <w:spacing w:line="70" w:lineRule="exact"/>
+              <w:jc w:val="left"/>
+              <w:rPr>
+                <w:rFonts w:cs="Times New Roman"/>
+                <w:szCs w:val="8"/>
+              </w:rPr>
+            </w:pPr>
+            <w:proofErr w:type="spellStart"/>
+            <w:r>
+              <w:rPr>
+                <w:rFonts w:ascii="Geneva" w:hAnsi="Geneva"/>
+                <w:color w:val="000000"/>
+                <w:szCs w:val="8"/>
+              </w:rPr>
+              <w:t>Unbaited</w:t>
+            </w:r>
+            <w:proofErr w:type="spellEnd"/>
+            <w:r>
+              <w:rPr>
+                <w:rFonts w:ascii="Geneva" w:hAnsi="Geneva"/>
+                <w:color w:val="000000"/>
+                <w:szCs w:val="8"/>
+              </w:rPr>
+              <w:t xml:space="preserve"> pitfall trap</w:t>
+            </w:r>
+            <w:r>
+              <w:rPr>
+                <w:rFonts w:ascii="Geneva" w:hAnsi="Geneva"/>
+                <w:color w:val="000000"/>
+                <w:szCs w:val="8"/>
+              </w:rPr>
+              <w:br/>
+              <w:t>Serviced 2x per month</w:t>
+            </w:r>
+            <w:r>
+              <w:rPr>
+                <w:rFonts w:ascii="Geneva" w:hAnsi="Geneva"/>
+                <w:color w:val="000000"/>
+                <w:szCs w:val="8"/>
+              </w:rPr>
+              <w:br/>
+              <w:t>Plot: 55</w:t>
+            </w:r>
+            <w:r>
+              <w:rPr>
+                <w:rFonts w:ascii="Geneva" w:hAnsi="Geneva"/>
+                <w:color w:val="000000"/>
+                <w:szCs w:val="8"/>
+              </w:rPr>
+              <w:br/>
+              <w:t>Disturbance: Windthrow</w:t>
+            </w:r>
+          </w:p>
+        </w:tc>
+        <w:tc>
+          <w:tcPr>
+            <w:tcW w:w="1021" w:type="dxa"/>
+            <w:vAlign w:val="bottom"/>
+          </w:tcPr>
+          <w:p>
+            <w:pPr>
+              <w:widowControl w:val="0"/>
+              <w:spacing w:line="70" w:lineRule="exact"/>
+              <w:jc w:val="left"/>
+              <w:rPr>
+                <w:rFonts w:cs="Times New Roman"/>
+                <w:szCs w:val="8"/>
+              </w:rPr>
+            </w:pPr>
+            <w:proofErr w:type="spellStart"/>
+            <w:r>
+              <w:rPr>
+                <w:rFonts w:ascii="Geneva" w:hAnsi="Geneva"/>
+                <w:color w:val="000000"/>
+                <w:szCs w:val="8"/>
+              </w:rPr>
+              <w:t>Unbaited</w:t>
+            </w:r>
+            <w:proofErr w:type="spellEnd"/>
+            <w:r>
+              <w:rPr>
+                <w:rFonts w:ascii="Geneva" w:hAnsi="Geneva"/>
+                <w:color w:val="000000"/>
+                <w:szCs w:val="8"/>
+              </w:rPr>
+              <w:t xml:space="preserve"> pitfall trap</w:t>
+            </w:r>
+            <w:r>
+              <w:rPr>
+                <w:rFonts w:ascii="Geneva" w:hAnsi="Geneva"/>
+                <w:color w:val="000000"/>
+                <w:szCs w:val="8"/>
+              </w:rPr>
+              <w:br/>
+              <w:t>Serviced 2x per month</w:t>
+            </w:r>
+            <w:r>
+              <w:rPr>
+                <w:rFonts w:ascii="Geneva" w:hAnsi="Geneva"/>
+                <w:color w:val="000000"/>
+                <w:szCs w:val="8"/>
+              </w:rPr>
+              <w:br/>
+              <w:t>Plot: 56</w:t>
+            </w:r>
+            <w:r>
+              <w:rPr>
+                <w:rFonts w:ascii="Geneva" w:hAnsi="Geneva"/>
+                <w:color w:val="000000"/>
+                <w:szCs w:val="8"/>
+              </w:rPr>
+              <w:br/>
+              <w:t>Disturbance: Forest</w:t>
+            </w:r>
+          </w:p>
+        </w:tc>
+        <w:tc>
+          <w:tcPr>
+            <w:tcW w:w="1021" w:type="dxa"/>
+            <w:vAlign w:val="bottom"/>
+          </w:tcPr>
+          <w:p>
+            <w:pPr>
+              <w:widowControl w:val="0"/>
+              <w:spacing w:line="70" w:lineRule="exact"/>
+              <w:jc w:val="left"/>
+              <w:rPr>
+                <w:rFonts w:cs="Times New Roman"/>
+                <w:szCs w:val="8"/>
+              </w:rPr>
+            </w:pPr>
+            <w:proofErr w:type="spellStart"/>
+            <w:r>
+              <w:rPr>
+                <w:rFonts w:ascii="Geneva" w:hAnsi="Geneva"/>
+                <w:color w:val="000000"/>
+                <w:szCs w:val="8"/>
+              </w:rPr>
+              <w:t>Unbaited</w:t>
+            </w:r>
+            <w:proofErr w:type="spellEnd"/>
+            <w:r>
+              <w:rPr>
+                <w:rFonts w:ascii="Geneva" w:hAnsi="Geneva"/>
+                <w:color w:val="000000"/>
+                <w:szCs w:val="8"/>
+              </w:rPr>
+              <w:t xml:space="preserve"> pitfall trap</w:t>
+            </w:r>
+            <w:r>
+              <w:rPr>
+                <w:rFonts w:ascii="Geneva" w:hAnsi="Geneva"/>
+                <w:color w:val="000000"/>
+                <w:szCs w:val="8"/>
+              </w:rPr>
+              <w:br/>
+              <w:t>Serviced 2x per month</w:t>
+            </w:r>
+            <w:r>
+              <w:rPr>
+                <w:rFonts w:ascii="Geneva" w:hAnsi="Geneva"/>
+                <w:color w:val="000000"/>
+                <w:szCs w:val="8"/>
+              </w:rPr>
+              <w:br/>
+              <w:t>Plot: 56</w:t>
+            </w:r>
+            <w:r>
+              <w:rPr>
+                <w:rFonts w:ascii="Geneva" w:hAnsi="Geneva"/>
+                <w:color w:val="000000"/>
+                <w:szCs w:val="8"/>
+              </w:rPr>
+              <w:br/>
+              <w:t>Disturbance: Forest</w:t>
+            </w:r>
           </w:p>
         </w:tc>
         <w:tc>
@@ -2295,49 +3249,187 @@
         <w:tc>
           <w:tcPr>
             <w:tcW w:w="1021" w:type="dxa"/>
-          </w:tcPr>
-          <w:p>
-            <w:pPr>
-              <w:widowControl w:val="0"/>
-              <w:spacing w:line="70" w:lineRule="exact"/>
-              <w:jc w:val="left"/>
-              <w:rPr>
-                <w:rFonts w:cs="Times New Roman"/>
-                <w:szCs w:val="8"/>
-              </w:rPr>
-            </w:pPr>
-          </w:p>
-        </w:tc>
-        <w:tc>
-          <w:tcPr>
-            <w:tcW w:w="1021" w:type="dxa"/>
-          </w:tcPr>
-          <w:p>
-            <w:pPr>
-              <w:widowControl w:val="0"/>
-              <w:spacing w:line="70" w:lineRule="exact"/>
-              <w:jc w:val="left"/>
-              <w:rPr>
-                <w:rFonts w:cs="Times New Roman"/>
-                <w:szCs w:val="8"/>
-              </w:rPr>
-            </w:pPr>
-          </w:p>
-        </w:tc>
-        <w:tc>
-          <w:tcPr>
-            <w:tcW w:w="1021" w:type="dxa"/>
-          </w:tcPr>
-          <w:p>
-            <w:pPr>
-              <w:widowControl w:val="0"/>
-              <w:spacing w:line="70" w:lineRule="exact"/>
-              <w:jc w:val="left"/>
-              <w:rPr>
-                <w:rFonts w:cs="Times New Roman"/>
-                <w:szCs w:val="8"/>
-              </w:rPr>
-            </w:pPr>
+            <w:vAlign w:val="bottom"/>
+          </w:tcPr>
+          <w:p>
+            <w:pPr>
+              <w:widowControl w:val="0"/>
+              <w:spacing w:line="70" w:lineRule="exact"/>
+              <w:jc w:val="left"/>
+              <w:rPr>
+                <w:rFonts w:cs="Times New Roman"/>
+                <w:szCs w:val="8"/>
+              </w:rPr>
+            </w:pPr>
+            <w:proofErr w:type="spellStart"/>
+            <w:r>
+              <w:rPr>
+                <w:rFonts w:ascii="Geneva" w:hAnsi="Geneva"/>
+                <w:color w:val="000000"/>
+                <w:szCs w:val="8"/>
+              </w:rPr>
+              <w:t>Unbaited</w:t>
+            </w:r>
+            <w:proofErr w:type="spellEnd"/>
+            <w:r>
+              <w:rPr>
+                <w:rFonts w:ascii="Geneva" w:hAnsi="Geneva"/>
+                <w:color w:val="000000"/>
+                <w:szCs w:val="8"/>
+              </w:rPr>
+              <w:t xml:space="preserve"> pitfall trap</w:t>
+            </w:r>
+            <w:r>
+              <w:rPr>
+                <w:rFonts w:ascii="Geneva" w:hAnsi="Geneva"/>
+                <w:color w:val="000000"/>
+                <w:szCs w:val="8"/>
+              </w:rPr>
+              <w:br/>
+              <w:t>Serviced 2x per month</w:t>
+            </w:r>
+            <w:r>
+              <w:rPr>
+                <w:rFonts w:ascii="Geneva" w:hAnsi="Geneva"/>
+                <w:color w:val="000000"/>
+                <w:szCs w:val="8"/>
+              </w:rPr>
+              <w:br/>
+              <w:t>Plot: 52</w:t>
+            </w:r>
+            <w:r>
+              <w:rPr>
+                <w:rFonts w:ascii="Geneva" w:hAnsi="Geneva"/>
+                <w:color w:val="000000"/>
+                <w:szCs w:val="8"/>
+              </w:rPr>
+              <w:br/>
+              <w:t>Disturbance: Forest</w:t>
+            </w:r>
+          </w:p>
+        </w:tc>
+        <w:tc>
+          <w:tcPr>
+            <w:tcW w:w="1021" w:type="dxa"/>
+            <w:vAlign w:val="bottom"/>
+          </w:tcPr>
+          <w:p>
+            <w:pPr>
+              <w:widowControl w:val="0"/>
+              <w:spacing w:line="70" w:lineRule="exact"/>
+              <w:jc w:val="left"/>
+              <w:rPr>
+                <w:rFonts w:cs="Times New Roman"/>
+                <w:szCs w:val="8"/>
+              </w:rPr>
+            </w:pPr>
+            <w:proofErr w:type="spellStart"/>
+            <w:r>
+              <w:rPr>
+                <w:rFonts w:ascii="Geneva" w:hAnsi="Geneva"/>
+                <w:color w:val="000000"/>
+                <w:szCs w:val="8"/>
+              </w:rPr>
+              <w:t>Unbaited</w:t>
+            </w:r>
+            <w:proofErr w:type="spellEnd"/>
+            <w:r>
+              <w:rPr>
+                <w:rFonts w:ascii="Geneva" w:hAnsi="Geneva"/>
+                <w:color w:val="000000"/>
+                <w:szCs w:val="8"/>
+              </w:rPr>
+              <w:t xml:space="preserve"> pitfall trap</w:t>
+            </w:r>
+            <w:r>
+              <w:rPr>
+                <w:rFonts w:ascii="Geneva" w:hAnsi="Geneva"/>
+                <w:color w:val="000000"/>
+                <w:szCs w:val="8"/>
+              </w:rPr>
+              <w:br/>
+              <w:t>Serviced 2x per month</w:t>
+            </w:r>
+            <w:r>
+              <w:rPr>
+                <w:rFonts w:ascii="Geneva" w:hAnsi="Geneva"/>
+                <w:color w:val="000000"/>
+                <w:szCs w:val="8"/>
+              </w:rPr>
+              <w:br/>
+              <w:t>Plot: 56</w:t>
+            </w:r>
+            <w:r>
+              <w:rPr>
+                <w:rFonts w:ascii="Geneva" w:hAnsi="Geneva"/>
+                <w:color w:val="000000"/>
+                <w:szCs w:val="8"/>
+              </w:rPr>
+              <w:br/>
+              <w:t>Disturbance: Forest</w:t>
+            </w:r>
+          </w:p>
+        </w:tc>
+        <w:tc>
+          <w:tcPr>
+            <w:tcW w:w="1021" w:type="dxa"/>
+            <w:vAlign w:val="bottom"/>
+          </w:tcPr>
+          <w:p>
+            <w:pPr>
+              <w:widowControl w:val="0"/>
+              <w:spacing w:line="70" w:lineRule="exact"/>
+              <w:jc w:val="left"/>
+              <w:rPr>
+                <w:rFonts w:cs="Times New Roman"/>
+                <w:szCs w:val="8"/>
+              </w:rPr>
+            </w:pPr>
+            <w:proofErr w:type="spellStart"/>
+            <w:r>
+              <w:rPr>
+                <w:rFonts w:ascii="Geneva" w:hAnsi="Geneva"/>
+                <w:color w:val="000000"/>
+                <w:szCs w:val="8"/>
+              </w:rPr>
+              <w:t>Unbaited</w:t>
+            </w:r>
+            <w:proofErr w:type="spellEnd"/>
+            <w:r>
+              <w:rPr>
+                <w:rFonts w:ascii="Geneva" w:hAnsi="Geneva"/>
+                <w:color w:val="000000"/>
+                <w:szCs w:val="8"/>
+              </w:rPr>
+              <w:t xml:space="preserve"> pitfall trap</w:t>
+            </w:r>
+            <w:r>
+              <w:rPr>
+                <w:rFonts w:ascii="Geneva" w:hAnsi="Geneva"/>
+                <w:color w:val="000000"/>
+                <w:szCs w:val="8"/>
+              </w:rPr>
+              <w:br/>
+              <w:t>Serviced 2x per month</w:t>
+            </w:r>
+            <w:r>
+              <w:rPr>
+                <w:rFonts w:ascii="Geneva" w:hAnsi="Geneva"/>
+                <w:color w:val="000000"/>
+                <w:szCs w:val="8"/>
+              </w:rPr>
+              <w:br/>
+              <w:t>Plot: 53</w:t>
+            </w:r>
+            <w:r>
+              <w:rPr>
+                <w:rFonts w:ascii="Geneva" w:hAnsi="Geneva"/>
+                <w:color w:val="000000"/>
+                <w:szCs w:val="8"/>
+              </w:rPr>
+              <w:br/>
+              <w:t>Disturbance: Salvaged</w:t>
+            </w:r>
           </w:p>
         </w:tc>
         <w:tc>
@@ -2540,49 +3632,231 @@
         <w:tc>
           <w:tcPr>
             <w:tcW w:w="1021" w:type="dxa"/>
-          </w:tcPr>
-          <w:p>
-            <w:pPr>
-              <w:widowControl w:val="0"/>
-              <w:spacing w:line="70" w:lineRule="exact"/>
-              <w:jc w:val="left"/>
-              <w:rPr>
-                <w:rFonts w:cs="Times New Roman"/>
-                <w:szCs w:val="8"/>
-              </w:rPr>
-            </w:pPr>
-          </w:p>
-        </w:tc>
-        <w:tc>
-          <w:tcPr>
-            <w:tcW w:w="1021" w:type="dxa"/>
-          </w:tcPr>
-          <w:p>
-            <w:pPr>
-              <w:widowControl w:val="0"/>
-              <w:spacing w:line="70" w:lineRule="exact"/>
-              <w:jc w:val="left"/>
-              <w:rPr>
-                <w:rFonts w:cs="Times New Roman"/>
-                <w:szCs w:val="8"/>
-              </w:rPr>
-            </w:pPr>
-          </w:p>
-        </w:tc>
-        <w:tc>
-          <w:tcPr>
-            <w:tcW w:w="1021" w:type="dxa"/>
-          </w:tcPr>
-          <w:p>
-            <w:pPr>
-              <w:widowControl w:val="0"/>
-              <w:spacing w:line="70" w:lineRule="exact"/>
-              <w:jc w:val="left"/>
-              <w:rPr>
-                <w:rFonts w:cs="Times New Roman"/>
-                <w:szCs w:val="8"/>
-              </w:rPr>
-            </w:pPr>
+            <w:vAlign w:val="bottom"/>
+          </w:tcPr>
+          <w:p>
+            <w:pPr>
+              <w:widowControl w:val="0"/>
+              <w:spacing w:line="70" w:lineRule="exact"/>
+              <w:jc w:val="left"/>
+              <w:rPr>
+                <w:rFonts w:cs="Times New Roman"/>
+                <w:szCs w:val="8"/>
+              </w:rPr>
+            </w:pPr>
+            <w:proofErr w:type="spellStart"/>
+            <w:r>
+              <w:rPr>
+                <w:rFonts w:ascii="Geneva" w:hAnsi="Geneva"/>
+                <w:color w:val="000000"/>
+                <w:szCs w:val="8"/>
+              </w:rPr>
+              <w:t>Sphaeroderus</w:t>
+            </w:r>
+            <w:proofErr w:type="spellEnd"/>
+            <w:r>
+              <w:rPr>
+                <w:rFonts w:ascii="Geneva" w:hAnsi="Geneva"/>
+                <w:color w:val="000000"/>
+                <w:szCs w:val="8"/>
+              </w:rPr>
+              <w:t xml:space="preserve"> </w:t>
+            </w:r>
+            <w:r>
+              <w:rPr>
+                <w:rFonts w:ascii="Geneva" w:hAnsi="Geneva"/>
+                <w:color w:val="000000"/>
+                <w:szCs w:val="8"/>
+              </w:rPr>
+              <w:br/>
+            </w:r>
+            <w:proofErr w:type="spellStart"/>
+            <w:r>
+              <w:rPr>
+                <w:rFonts w:ascii="Geneva" w:hAnsi="Geneva"/>
+                <w:color w:val="000000"/>
+                <w:szCs w:val="8"/>
+              </w:rPr>
+              <w:t>stenostomus</w:t>
+            </w:r>
+            <w:proofErr w:type="spellEnd"/>
+            <w:r>
+              <w:rPr>
+                <w:rFonts w:ascii="Geneva" w:hAnsi="Geneva"/>
+                <w:color w:val="000000"/>
+                <w:szCs w:val="8"/>
+              </w:rPr>
+              <w:t xml:space="preserve"> ♂</w:t>
+            </w:r>
+            <w:r>
+              <w:rPr>
+                <w:rFonts w:ascii="Geneva" w:hAnsi="Geneva"/>
+                <w:color w:val="000000"/>
+                <w:szCs w:val="8"/>
+              </w:rPr>
+              <w:br/>
+              <w:t xml:space="preserve">det. </w:t>
+            </w:r>
+            <w:proofErr w:type="spellStart"/>
+            <w:r>
+              <w:rPr>
+                <w:rFonts w:ascii="Geneva" w:hAnsi="Geneva"/>
+                <w:color w:val="000000"/>
+                <w:szCs w:val="8"/>
+              </w:rPr>
+              <w:t>A.Tayal</w:t>
+            </w:r>
+            <w:proofErr w:type="spellEnd"/>
+          </w:p>
+        </w:tc>
+        <w:tc>
+          <w:tcPr>
+            <w:tcW w:w="1021" w:type="dxa"/>
+            <w:vAlign w:val="bottom"/>
+          </w:tcPr>
+          <w:p>
+            <w:pPr>
+              <w:widowControl w:val="0"/>
+              <w:spacing w:line="70" w:lineRule="exact"/>
+              <w:jc w:val="left"/>
+              <w:rPr>
+                <w:rFonts w:cs="Times New Roman"/>
+                <w:szCs w:val="8"/>
+              </w:rPr>
+            </w:pPr>
+            <w:proofErr w:type="spellStart"/>
+            <w:r>
+              <w:rPr>
+                <w:rFonts w:ascii="Geneva" w:hAnsi="Geneva"/>
+                <w:color w:val="000000"/>
+                <w:szCs w:val="8"/>
+              </w:rPr>
+              <w:t>Sphaeroderus</w:t>
+            </w:r>
+            <w:proofErr w:type="spellEnd"/>
+            <w:r>
+              <w:rPr>
+                <w:rFonts w:ascii="Geneva" w:hAnsi="Geneva"/>
+                <w:color w:val="000000"/>
+                <w:szCs w:val="8"/>
+              </w:rPr>
+              <w:t xml:space="preserve"> </w:t>
+            </w:r>
+            <w:r>
+              <w:rPr>
+                <w:rFonts w:ascii="Geneva" w:hAnsi="Geneva"/>
+                <w:color w:val="000000"/>
+                <w:szCs w:val="8"/>
+              </w:rPr>
+              <w:br/>
+            </w:r>
+            <w:proofErr w:type="spellStart"/>
+            <w:r>
+              <w:rPr>
+                <w:rFonts w:ascii="Geneva" w:hAnsi="Geneva"/>
+                <w:color w:val="000000"/>
+                <w:szCs w:val="8"/>
+              </w:rPr>
+              <w:t>stenostomus</w:t>
+            </w:r>
+            <w:proofErr w:type="spellEnd"/>
+            <w:r>
+              <w:rPr>
+                <w:rFonts w:ascii="Geneva" w:hAnsi="Geneva"/>
+                <w:color w:val="000000"/>
+                <w:szCs w:val="8"/>
+              </w:rPr>
+              <w:t xml:space="preserve"> ♂</w:t>
+            </w:r>
+            <w:r>
+              <w:rPr>
+                <w:rFonts w:ascii="Geneva" w:hAnsi="Geneva"/>
+                <w:color w:val="000000"/>
+                <w:szCs w:val="8"/>
+              </w:rPr>
+              <w:br/>
+              <w:t xml:space="preserve">det. </w:t>
+            </w:r>
+            <w:proofErr w:type="spellStart"/>
+            <w:r>
+              <w:rPr>
+                <w:rFonts w:ascii="Geneva" w:hAnsi="Geneva"/>
+                <w:color w:val="000000"/>
+                <w:szCs w:val="8"/>
+              </w:rPr>
+              <w:t>A.Tayal</w:t>
+            </w:r>
+            <w:proofErr w:type="spellEnd"/>
+          </w:p>
+        </w:tc>
+        <w:tc>
+          <w:tcPr>
+            <w:tcW w:w="1021" w:type="dxa"/>
+            <w:vAlign w:val="bottom"/>
+          </w:tcPr>
+          <w:p>
+            <w:pPr>
+              <w:widowControl w:val="0"/>
+              <w:spacing w:line="70" w:lineRule="exact"/>
+              <w:jc w:val="left"/>
+              <w:rPr>
+                <w:rFonts w:cs="Times New Roman"/>
+                <w:szCs w:val="8"/>
+              </w:rPr>
+            </w:pPr>
+            <w:proofErr w:type="spellStart"/>
+            <w:r>
+              <w:rPr>
+                <w:rFonts w:ascii="Geneva" w:hAnsi="Geneva"/>
+                <w:color w:val="000000"/>
+                <w:szCs w:val="8"/>
+              </w:rPr>
+              <w:t>Sphaeroderus</w:t>
+            </w:r>
+            <w:proofErr w:type="spellEnd"/>
+            <w:r>
+              <w:rPr>
+                <w:rFonts w:ascii="Geneva" w:hAnsi="Geneva"/>
+                <w:color w:val="000000"/>
+                <w:szCs w:val="8"/>
+              </w:rPr>
+              <w:t xml:space="preserve"> </w:t>
+            </w:r>
+            <w:r>
+              <w:rPr>
+                <w:rFonts w:ascii="Geneva" w:hAnsi="Geneva"/>
+                <w:color w:val="000000"/>
+                <w:szCs w:val="8"/>
+              </w:rPr>
+              <w:br/>
+            </w:r>
+            <w:proofErr w:type="spellStart"/>
+            <w:r>
+              <w:rPr>
+                <w:rFonts w:ascii="Geneva" w:hAnsi="Geneva"/>
+                <w:color w:val="000000"/>
+                <w:szCs w:val="8"/>
+              </w:rPr>
+              <w:t>stenostomus</w:t>
+            </w:r>
+            <w:proofErr w:type="spellEnd"/>
+            <w:r>
+              <w:rPr>
+                <w:rFonts w:ascii="Geneva" w:hAnsi="Geneva"/>
+                <w:color w:val="000000"/>
+                <w:szCs w:val="8"/>
+              </w:rPr>
+              <w:t xml:space="preserve"> ♂</w:t>
+            </w:r>
+            <w:r>
+              <w:rPr>
+                <w:rFonts w:ascii="Geneva" w:hAnsi="Geneva"/>
+                <w:color w:val="000000"/>
+                <w:szCs w:val="8"/>
+              </w:rPr>
+              <w:br/>
+              <w:t>det. A.Tayal</w:t>
+            </w:r>
           </w:p>
         </w:tc>
         <w:tc>
@@ -2785,49 +4059,231 @@
         <w:tc>
           <w:tcPr>
             <w:tcW w:w="1021" w:type="dxa"/>
-          </w:tcPr>
-          <w:p>
-            <w:pPr>
-              <w:widowControl w:val="0"/>
-              <w:spacing w:line="70" w:lineRule="exact"/>
-              <w:jc w:val="left"/>
-              <w:rPr>
-                <w:rFonts w:cs="Times New Roman"/>
-                <w:szCs w:val="8"/>
-              </w:rPr>
-            </w:pPr>
-          </w:p>
-        </w:tc>
-        <w:tc>
-          <w:tcPr>
-            <w:tcW w:w="1021" w:type="dxa"/>
-          </w:tcPr>
-          <w:p>
-            <w:pPr>
-              <w:widowControl w:val="0"/>
-              <w:spacing w:line="70" w:lineRule="exact"/>
-              <w:jc w:val="left"/>
-              <w:rPr>
-                <w:rFonts w:cs="Times New Roman"/>
-                <w:szCs w:val="8"/>
-              </w:rPr>
-            </w:pPr>
-          </w:p>
-        </w:tc>
-        <w:tc>
-          <w:tcPr>
-            <w:tcW w:w="1021" w:type="dxa"/>
-          </w:tcPr>
-          <w:p>
-            <w:pPr>
-              <w:widowControl w:val="0"/>
-              <w:spacing w:line="70" w:lineRule="exact"/>
-              <w:jc w:val="left"/>
-              <w:rPr>
-                <w:rFonts w:cs="Times New Roman"/>
-                <w:szCs w:val="8"/>
-              </w:rPr>
-            </w:pPr>
+            <w:vAlign w:val="bottom"/>
+          </w:tcPr>
+          <w:p>
+            <w:pPr>
+              <w:widowControl w:val="0"/>
+              <w:spacing w:line="70" w:lineRule="exact"/>
+              <w:jc w:val="left"/>
+              <w:rPr>
+                <w:rFonts w:cs="Times New Roman"/>
+                <w:szCs w:val="8"/>
+              </w:rPr>
+            </w:pPr>
+            <w:proofErr w:type="spellStart"/>
+            <w:r>
+              <w:rPr>
+                <w:rFonts w:ascii="Geneva" w:hAnsi="Geneva"/>
+                <w:color w:val="000000"/>
+                <w:szCs w:val="8"/>
+              </w:rPr>
+              <w:t>Sphaeroderus</w:t>
+            </w:r>
+            <w:proofErr w:type="spellEnd"/>
+            <w:r>
+              <w:rPr>
+                <w:rFonts w:ascii="Geneva" w:hAnsi="Geneva"/>
+                <w:color w:val="000000"/>
+                <w:szCs w:val="8"/>
+              </w:rPr>
+              <w:t xml:space="preserve"> </w:t>
+            </w:r>
+            <w:r>
+              <w:rPr>
+                <w:rFonts w:ascii="Geneva" w:hAnsi="Geneva"/>
+                <w:color w:val="000000"/>
+                <w:szCs w:val="8"/>
+              </w:rPr>
+              <w:br/>
+            </w:r>
+            <w:proofErr w:type="spellStart"/>
+            <w:r>
+              <w:rPr>
+                <w:rFonts w:ascii="Geneva" w:hAnsi="Geneva"/>
+                <w:color w:val="000000"/>
+                <w:szCs w:val="8"/>
+              </w:rPr>
+              <w:t>stenostomus</w:t>
+            </w:r>
+            <w:proofErr w:type="spellEnd"/>
+            <w:r>
+              <w:rPr>
+                <w:rFonts w:ascii="Geneva" w:hAnsi="Geneva"/>
+                <w:color w:val="000000"/>
+                <w:szCs w:val="8"/>
+              </w:rPr>
+              <w:t xml:space="preserve"> ♀</w:t>
+            </w:r>
+            <w:r>
+              <w:rPr>
+                <w:rFonts w:ascii="Geneva" w:hAnsi="Geneva"/>
+                <w:color w:val="000000"/>
+                <w:szCs w:val="8"/>
+              </w:rPr>
+              <w:br/>
+              <w:t xml:space="preserve">det. </w:t>
+            </w:r>
+            <w:proofErr w:type="spellStart"/>
+            <w:r>
+              <w:rPr>
+                <w:rFonts w:ascii="Geneva" w:hAnsi="Geneva"/>
+                <w:color w:val="000000"/>
+                <w:szCs w:val="8"/>
+              </w:rPr>
+              <w:t>A.Tayal</w:t>
+            </w:r>
+            <w:proofErr w:type="spellEnd"/>
+          </w:p>
+        </w:tc>
+        <w:tc>
+          <w:tcPr>
+            <w:tcW w:w="1021" w:type="dxa"/>
+            <w:vAlign w:val="bottom"/>
+          </w:tcPr>
+          <w:p>
+            <w:pPr>
+              <w:widowControl w:val="0"/>
+              <w:spacing w:line="70" w:lineRule="exact"/>
+              <w:jc w:val="left"/>
+              <w:rPr>
+                <w:rFonts w:cs="Times New Roman"/>
+                <w:szCs w:val="8"/>
+              </w:rPr>
+            </w:pPr>
+            <w:proofErr w:type="spellStart"/>
+            <w:r>
+              <w:rPr>
+                <w:rFonts w:ascii="Geneva" w:hAnsi="Geneva"/>
+                <w:color w:val="000000"/>
+                <w:szCs w:val="8"/>
+              </w:rPr>
+              <w:t>Sphaeroderus</w:t>
+            </w:r>
+            <w:proofErr w:type="spellEnd"/>
+            <w:r>
+              <w:rPr>
+                <w:rFonts w:ascii="Geneva" w:hAnsi="Geneva"/>
+                <w:color w:val="000000"/>
+                <w:szCs w:val="8"/>
+              </w:rPr>
+              <w:t xml:space="preserve"> </w:t>
+            </w:r>
+            <w:r>
+              <w:rPr>
+                <w:rFonts w:ascii="Geneva" w:hAnsi="Geneva"/>
+                <w:color w:val="000000"/>
+                <w:szCs w:val="8"/>
+              </w:rPr>
+              <w:br/>
+            </w:r>
+            <w:proofErr w:type="spellStart"/>
+            <w:r>
+              <w:rPr>
+                <w:rFonts w:ascii="Geneva" w:hAnsi="Geneva"/>
+                <w:color w:val="000000"/>
+                <w:szCs w:val="8"/>
+              </w:rPr>
+              <w:t>stenostomus</w:t>
+            </w:r>
+            <w:proofErr w:type="spellEnd"/>
+            <w:r>
+              <w:rPr>
+                <w:rFonts w:ascii="Geneva" w:hAnsi="Geneva"/>
+                <w:color w:val="000000"/>
+                <w:szCs w:val="8"/>
+              </w:rPr>
+              <w:t xml:space="preserve"> ♀</w:t>
+            </w:r>
+            <w:r>
+              <w:rPr>
+                <w:rFonts w:ascii="Geneva" w:hAnsi="Geneva"/>
+                <w:color w:val="000000"/>
+                <w:szCs w:val="8"/>
+              </w:rPr>
+              <w:br/>
+              <w:t xml:space="preserve">det. </w:t>
+            </w:r>
+            <w:proofErr w:type="spellStart"/>
+            <w:r>
+              <w:rPr>
+                <w:rFonts w:ascii="Geneva" w:hAnsi="Geneva"/>
+                <w:color w:val="000000"/>
+                <w:szCs w:val="8"/>
+              </w:rPr>
+              <w:t>A.Tayal</w:t>
+            </w:r>
+            <w:proofErr w:type="spellEnd"/>
+          </w:p>
+        </w:tc>
+        <w:tc>
+          <w:tcPr>
+            <w:tcW w:w="1021" w:type="dxa"/>
+            <w:vAlign w:val="bottom"/>
+          </w:tcPr>
+          <w:p>
+            <w:pPr>
+              <w:widowControl w:val="0"/>
+              <w:spacing w:line="70" w:lineRule="exact"/>
+              <w:jc w:val="left"/>
+              <w:rPr>
+                <w:rFonts w:cs="Times New Roman"/>
+                <w:szCs w:val="8"/>
+              </w:rPr>
+            </w:pPr>
+            <w:proofErr w:type="spellStart"/>
+            <w:r>
+              <w:rPr>
+                <w:rFonts w:ascii="Geneva" w:hAnsi="Geneva"/>
+                <w:color w:val="000000"/>
+                <w:szCs w:val="8"/>
+              </w:rPr>
+              <w:t>Sphaeroderus</w:t>
+            </w:r>
+            <w:proofErr w:type="spellEnd"/>
+            <w:r>
+              <w:rPr>
+                <w:rFonts w:ascii="Geneva" w:hAnsi="Geneva"/>
+                <w:color w:val="000000"/>
+                <w:szCs w:val="8"/>
+              </w:rPr>
+              <w:t xml:space="preserve"> </w:t>
+            </w:r>
+            <w:r>
+              <w:rPr>
+                <w:rFonts w:ascii="Geneva" w:hAnsi="Geneva"/>
+                <w:color w:val="000000"/>
+                <w:szCs w:val="8"/>
+              </w:rPr>
+              <w:br/>
+            </w:r>
+            <w:proofErr w:type="spellStart"/>
+            <w:r>
+              <w:rPr>
+                <w:rFonts w:ascii="Geneva" w:hAnsi="Geneva"/>
+                <w:color w:val="000000"/>
+                <w:szCs w:val="8"/>
+              </w:rPr>
+              <w:t>stenostomus</w:t>
+            </w:r>
+            <w:proofErr w:type="spellEnd"/>
+            <w:r>
+              <w:rPr>
+                <w:rFonts w:ascii="Geneva" w:hAnsi="Geneva"/>
+                <w:color w:val="000000"/>
+                <w:szCs w:val="8"/>
+              </w:rPr>
+              <w:t xml:space="preserve"> ♀</w:t>
+            </w:r>
+            <w:r>
+              <w:rPr>
+                <w:rFonts w:ascii="Geneva" w:hAnsi="Geneva"/>
+                <w:color w:val="000000"/>
+                <w:szCs w:val="8"/>
+              </w:rPr>
+              <w:br/>
+              <w:t>det. A.Tayal</w:t>
+            </w:r>
           </w:p>
         </w:tc>
         <w:tc>
@@ -3030,49 +4486,244 @@
         <w:tc>
           <w:tcPr>
             <w:tcW w:w="1021" w:type="dxa"/>
-          </w:tcPr>
-          <w:p>
-            <w:pPr>
-              <w:widowControl w:val="0"/>
-              <w:spacing w:line="70" w:lineRule="exact"/>
-              <w:jc w:val="left"/>
-              <w:rPr>
-                <w:rFonts w:cs="Times New Roman"/>
-                <w:szCs w:val="8"/>
-              </w:rPr>
-            </w:pPr>
-          </w:p>
-        </w:tc>
-        <w:tc>
-          <w:tcPr>
-            <w:tcW w:w="1021" w:type="dxa"/>
-          </w:tcPr>
-          <w:p>
-            <w:pPr>
-              <w:widowControl w:val="0"/>
-              <w:spacing w:line="70" w:lineRule="exact"/>
-              <w:jc w:val="left"/>
-              <w:rPr>
-                <w:rFonts w:cs="Times New Roman"/>
-                <w:szCs w:val="8"/>
-              </w:rPr>
-            </w:pPr>
-          </w:p>
-        </w:tc>
-        <w:tc>
-          <w:tcPr>
-            <w:tcW w:w="1021" w:type="dxa"/>
-          </w:tcPr>
-          <w:p>
-            <w:pPr>
-              <w:widowControl w:val="0"/>
-              <w:spacing w:line="70" w:lineRule="exact"/>
-              <w:jc w:val="left"/>
-              <w:rPr>
-                <w:rFonts w:cs="Times New Roman"/>
-                <w:szCs w:val="8"/>
-              </w:rPr>
-            </w:pPr>
+            <w:vAlign w:val="bottom"/>
+          </w:tcPr>
+          <w:p>
+            <w:pPr>
+              <w:widowControl w:val="0"/>
+              <w:spacing w:line="70" w:lineRule="exact"/>
+              <w:jc w:val="left"/>
+              <w:rPr>
+                <w:rFonts w:cs="Times New Roman"/>
+                <w:szCs w:val="8"/>
+              </w:rPr>
+            </w:pPr>
+            <w:proofErr w:type="spellStart"/>
+            <w:r>
+              <w:rPr>
+                <w:rFonts w:ascii="Geneva" w:hAnsi="Geneva"/>
+                <w:color w:val="000000"/>
+                <w:szCs w:val="8"/>
+              </w:rPr>
+              <w:t>Pterostichus</w:t>
+            </w:r>
+            <w:proofErr w:type="spellEnd"/>
+            <w:r>
+              <w:rPr>
+                <w:rFonts w:ascii="Geneva" w:hAnsi="Geneva"/>
+                <w:color w:val="000000"/>
+                <w:szCs w:val="8"/>
+              </w:rPr>
+              <w:t xml:space="preserve"> </w:t>
+            </w:r>
+            <w:r>
+              <w:rPr>
+                <w:rFonts w:ascii="Geneva" w:hAnsi="Geneva"/>
+                <w:color w:val="000000"/>
+                <w:szCs w:val="8"/>
+              </w:rPr>
+              <w:br/>
+            </w:r>
+            <w:proofErr w:type="spellStart"/>
+            <w:r>
+              <w:rPr>
+                <w:rFonts w:ascii="Geneva" w:hAnsi="Geneva"/>
+                <w:color w:val="000000"/>
+                <w:szCs w:val="8"/>
+              </w:rPr>
+              <w:t>lachrymosus</w:t>
+            </w:r>
+            <w:proofErr w:type="spellEnd"/>
+            <w:r>
+              <w:rPr>
+                <w:rFonts w:ascii="Geneva" w:hAnsi="Geneva"/>
+                <w:color w:val="000000"/>
+                <w:szCs w:val="8"/>
+              </w:rPr>
+              <w:br/>
+              <w:t>(Newman, 1838) ♂</w:t>
+            </w:r>
+            <w:r>
+              <w:rPr>
+                <w:rFonts w:ascii="Geneva" w:hAnsi="Geneva"/>
+                <w:color w:val="000000"/>
+                <w:szCs w:val="8"/>
+              </w:rPr>
+              <w:br/>
+              <w:t xml:space="preserve">det. </w:t>
+            </w:r>
+            <w:proofErr w:type="spellStart"/>
+            <w:r>
+              <w:rPr>
+                <w:rFonts w:ascii="Geneva" w:hAnsi="Geneva"/>
+                <w:color w:val="000000"/>
+                <w:szCs w:val="8"/>
+              </w:rPr>
+              <w:t>A.Tayal</w:t>
+            </w:r>
+            <w:proofErr w:type="spellEnd"/>
+          </w:p>
+        </w:tc>
+        <w:tc>
+          <w:tcPr>
+            <w:tcW w:w="1021" w:type="dxa"/>
+            <w:vAlign w:val="bottom"/>
+          </w:tcPr>
+          <w:p>
+            <w:pPr>
+              <w:widowControl w:val="0"/>
+              <w:spacing w:line="70" w:lineRule="exact"/>
+              <w:jc w:val="left"/>
+              <w:rPr>
+                <w:rFonts w:cs="Times New Roman"/>
+                <w:szCs w:val="8"/>
+              </w:rPr>
+            </w:pPr>
+            <w:proofErr w:type="spellStart"/>
+            <w:r>
+              <w:rPr>
+                <w:rFonts w:ascii="Geneva" w:hAnsi="Geneva"/>
+                <w:color w:val="000000"/>
+                <w:szCs w:val="8"/>
+              </w:rPr>
+              <w:t>Pterostichus</w:t>
+            </w:r>
+            <w:proofErr w:type="spellEnd"/>
+            <w:r>
+              <w:rPr>
+                <w:rFonts w:ascii="Geneva" w:hAnsi="Geneva"/>
+                <w:color w:val="000000"/>
+                <w:szCs w:val="8"/>
+              </w:rPr>
+              <w:t xml:space="preserve"> </w:t>
+            </w:r>
+            <w:r>
+              <w:rPr>
+                <w:rFonts w:ascii="Geneva" w:hAnsi="Geneva"/>
+                <w:color w:val="000000"/>
+                <w:szCs w:val="8"/>
+              </w:rPr>
+              <w:br/>
+            </w:r>
+            <w:proofErr w:type="spellStart"/>
+            <w:r>
+              <w:rPr>
+                <w:rFonts w:ascii="Geneva" w:hAnsi="Geneva"/>
+                <w:color w:val="000000"/>
+                <w:szCs w:val="8"/>
+              </w:rPr>
+              <w:t>lachrymosus</w:t>
+            </w:r>
+            <w:proofErr w:type="spellEnd"/>
+            <w:r>
+              <w:rPr>
+                <w:rFonts w:ascii="Geneva" w:hAnsi="Geneva"/>
+                <w:color w:val="000000"/>
+                <w:szCs w:val="8"/>
+              </w:rPr>
+              <w:br/>
+              <w:t>(Newman, 1838) ♂</w:t>
+            </w:r>
+            <w:r>
+              <w:rPr>
+                <w:rFonts w:ascii="Geneva" w:hAnsi="Geneva"/>
+                <w:color w:val="000000"/>
+                <w:szCs w:val="8"/>
+              </w:rPr>
+              <w:br/>
+              <w:t xml:space="preserve">det. </w:t>
+            </w:r>
+            <w:proofErr w:type="spellStart"/>
+            <w:r>
+              <w:rPr>
+                <w:rFonts w:ascii="Geneva" w:hAnsi="Geneva"/>
+                <w:color w:val="000000"/>
+                <w:szCs w:val="8"/>
+              </w:rPr>
+              <w:t>A.Tayal</w:t>
+            </w:r>
+            <w:proofErr w:type="spellEnd"/>
+          </w:p>
+        </w:tc>
+        <w:tc>
+          <w:tcPr>
+            <w:tcW w:w="1021" w:type="dxa"/>
+            <w:vAlign w:val="bottom"/>
+          </w:tcPr>
+          <w:p>
+            <w:pPr>
+              <w:widowControl w:val="0"/>
+              <w:spacing w:line="70" w:lineRule="exact"/>
+              <w:jc w:val="left"/>
+              <w:rPr>
+                <w:rFonts w:cs="Times New Roman"/>
+                <w:szCs w:val="8"/>
+              </w:rPr>
+            </w:pPr>
+            <w:proofErr w:type="spellStart"/>
+            <w:r>
+              <w:rPr>
+                <w:rFonts w:ascii="Geneva" w:hAnsi="Geneva"/>
+                <w:color w:val="000000"/>
+                <w:szCs w:val="8"/>
+              </w:rPr>
+              <w:t>Pterostichus</w:t>
+            </w:r>
+            <w:proofErr w:type="spellEnd"/>
+            <w:r>
+              <w:rPr>
+                <w:rFonts w:ascii="Geneva" w:hAnsi="Geneva"/>
+                <w:color w:val="000000"/>
+                <w:szCs w:val="8"/>
+              </w:rPr>
+              <w:t xml:space="preserve"> </w:t>
+            </w:r>
+            <w:r>
+              <w:rPr>
+                <w:rFonts w:ascii="Geneva" w:hAnsi="Geneva"/>
+                <w:color w:val="000000"/>
+                <w:szCs w:val="8"/>
+              </w:rPr>
+              <w:br/>
+            </w:r>
+            <w:proofErr w:type="spellStart"/>
+            <w:r>
+              <w:rPr>
+                <w:rFonts w:ascii="Geneva" w:hAnsi="Geneva"/>
+                <w:color w:val="000000"/>
+                <w:szCs w:val="8"/>
+              </w:rPr>
+              <w:t>lachrymosus</w:t>
+            </w:r>
+            <w:proofErr w:type="spellEnd"/>
+            <w:r>
+              <w:rPr>
+                <w:rFonts w:ascii="Geneva" w:hAnsi="Geneva"/>
+                <w:color w:val="000000"/>
+                <w:szCs w:val="8"/>
+              </w:rPr>
+              <w:br/>
+              <w:t>(Newman, 1838) ♂</w:t>
+            </w:r>
+            <w:r>
+              <w:rPr>
+                <w:rFonts w:ascii="Geneva" w:hAnsi="Geneva"/>
+                <w:color w:val="000000"/>
+                <w:szCs w:val="8"/>
+              </w:rPr>
+              <w:br/>
+              <w:t xml:space="preserve">det. </w:t>
+            </w:r>
+            <w:proofErr w:type="spellStart"/>
+            <w:r>
+              <w:rPr>
+                <w:rFonts w:ascii="Geneva" w:hAnsi="Geneva"/>
+                <w:color w:val="000000"/>
+                <w:szCs w:val="8"/>
+              </w:rPr>
+              <w:t>A.Tayal</w:t>
+            </w:r>
+            <w:proofErr w:type="spellEnd"/>
           </w:p>
         </w:tc>
         <w:tc>
@@ -3275,49 +4926,234 @@
         <w:tc>
           <w:tcPr>
             <w:tcW w:w="1021" w:type="dxa"/>
-          </w:tcPr>
-          <w:p>
-            <w:pPr>
-              <w:widowControl w:val="0"/>
-              <w:spacing w:line="70" w:lineRule="exact"/>
-              <w:jc w:val="left"/>
-              <w:rPr>
-                <w:rFonts w:cs="Times New Roman"/>
-                <w:szCs w:val="8"/>
-              </w:rPr>
-            </w:pPr>
-          </w:p>
-        </w:tc>
-        <w:tc>
-          <w:tcPr>
-            <w:tcW w:w="1021" w:type="dxa"/>
-          </w:tcPr>
-          <w:p>
-            <w:pPr>
-              <w:widowControl w:val="0"/>
-              <w:spacing w:line="70" w:lineRule="exact"/>
-              <w:jc w:val="left"/>
-              <w:rPr>
-                <w:rFonts w:cs="Times New Roman"/>
-                <w:szCs w:val="8"/>
-              </w:rPr>
-            </w:pPr>
-          </w:p>
-        </w:tc>
-        <w:tc>
-          <w:tcPr>
-            <w:tcW w:w="1021" w:type="dxa"/>
-          </w:tcPr>
-          <w:p>
-            <w:pPr>
-              <w:widowControl w:val="0"/>
-              <w:spacing w:line="70" w:lineRule="exact"/>
-              <w:jc w:val="left"/>
-              <w:rPr>
-                <w:rFonts w:cs="Times New Roman"/>
-                <w:szCs w:val="8"/>
-              </w:rPr>
-            </w:pPr>
+            <w:vAlign w:val="bottom"/>
+          </w:tcPr>
+          <w:p>
+            <w:pPr>
+              <w:widowControl w:val="0"/>
+              <w:spacing w:line="70" w:lineRule="exact"/>
+              <w:jc w:val="left"/>
+              <w:rPr>
+                <w:rFonts w:cs="Times New Roman"/>
+                <w:szCs w:val="8"/>
+              </w:rPr>
+            </w:pPr>
+            <w:proofErr w:type="spellStart"/>
+            <w:r>
+              <w:rPr>
+                <w:rFonts w:ascii="Geneva" w:hAnsi="Geneva"/>
+                <w:color w:val="000000"/>
+                <w:szCs w:val="8"/>
+              </w:rPr>
+              <w:t>Pterostichus</w:t>
+            </w:r>
+            <w:proofErr w:type="spellEnd"/>
+            <w:r>
+              <w:rPr>
+                <w:rFonts w:ascii="Geneva" w:hAnsi="Geneva"/>
+                <w:color w:val="000000"/>
+                <w:szCs w:val="8"/>
+              </w:rPr>
+              <w:t xml:space="preserve"> </w:t>
+            </w:r>
+            <w:r>
+              <w:rPr>
+                <w:rFonts w:ascii="Geneva" w:hAnsi="Geneva"/>
+                <w:color w:val="000000"/>
+                <w:szCs w:val="8"/>
+              </w:rPr>
+              <w:br/>
+            </w:r>
+            <w:proofErr w:type="spellStart"/>
+            <w:r>
+              <w:rPr>
+                <w:rFonts w:ascii="Geneva" w:hAnsi="Geneva"/>
+                <w:color w:val="000000"/>
+                <w:szCs w:val="8"/>
+              </w:rPr>
+              <w:t>lachrymosus</w:t>
+            </w:r>
+            <w:proofErr w:type="spellEnd"/>
+            <w:r>
+              <w:rPr>
+                <w:rFonts w:ascii="Geneva" w:hAnsi="Geneva"/>
+                <w:color w:val="000000"/>
+                <w:szCs w:val="8"/>
+              </w:rPr>
+              <w:br/>
+              <w:t>(Newman, 1838) ♀</w:t>
+            </w:r>
+            <w:r>
+              <w:rPr>
+                <w:rFonts w:ascii="Geneva" w:hAnsi="Geneva"/>
+                <w:color w:val="000000"/>
+                <w:szCs w:val="8"/>
+              </w:rPr>
+              <w:br/>
+              <w:t xml:space="preserve">det. </w:t>
+            </w:r>
+            <w:proofErr w:type="spellStart"/>
+            <w:r>
+              <w:rPr>
+                <w:rFonts w:ascii="Geneva" w:hAnsi="Geneva"/>
+                <w:color w:val="000000"/>
+                <w:szCs w:val="8"/>
+              </w:rPr>
+              <w:t>A.Tayal</w:t>
+            </w:r>
+            <w:proofErr w:type="spellEnd"/>
+          </w:p>
+        </w:tc>
+        <w:tc>
+          <w:tcPr>
+            <w:tcW w:w="1021" w:type="dxa"/>
+            <w:vAlign w:val="bottom"/>
+          </w:tcPr>
+          <w:p>
+            <w:pPr>
+              <w:widowControl w:val="0"/>
+              <w:spacing w:line="70" w:lineRule="exact"/>
+              <w:jc w:val="left"/>
+              <w:rPr>
+                <w:rFonts w:cs="Times New Roman"/>
+                <w:szCs w:val="8"/>
+              </w:rPr>
+            </w:pPr>
+            <w:proofErr w:type="spellStart"/>
+            <w:r>
+              <w:rPr>
+                <w:rFonts w:ascii="Geneva" w:hAnsi="Geneva"/>
+                <w:color w:val="000000"/>
+                <w:szCs w:val="8"/>
+              </w:rPr>
+              <w:t>Pterostichus</w:t>
+            </w:r>
+            <w:proofErr w:type="spellEnd"/>
+            <w:r>
+              <w:rPr>
+                <w:rFonts w:ascii="Geneva" w:hAnsi="Geneva"/>
+                <w:color w:val="000000"/>
+                <w:szCs w:val="8"/>
+              </w:rPr>
+              <w:t xml:space="preserve"> </w:t>
+            </w:r>
+            <w:r>
+              <w:rPr>
+                <w:rFonts w:ascii="Geneva" w:hAnsi="Geneva"/>
+                <w:color w:val="000000"/>
+                <w:szCs w:val="8"/>
+              </w:rPr>
+              <w:br/>
+            </w:r>
+            <w:proofErr w:type="spellStart"/>
+            <w:r>
+              <w:rPr>
+                <w:rFonts w:ascii="Geneva" w:hAnsi="Geneva"/>
+                <w:color w:val="000000"/>
+                <w:szCs w:val="8"/>
+              </w:rPr>
+              <w:t>lachrymosus</w:t>
+            </w:r>
+            <w:proofErr w:type="spellEnd"/>
+            <w:r>
+              <w:rPr>
+                <w:rFonts w:ascii="Geneva" w:hAnsi="Geneva"/>
+                <w:color w:val="000000"/>
+                <w:szCs w:val="8"/>
+              </w:rPr>
+              <w:br/>
+              <w:t>(Newman, 1838) ♀</w:t>
+            </w:r>
+            <w:r>
+              <w:rPr>
+                <w:rFonts w:ascii="Geneva" w:hAnsi="Geneva"/>
+                <w:color w:val="000000"/>
+                <w:szCs w:val="8"/>
+              </w:rPr>
+              <w:br/>
+              <w:t xml:space="preserve">det. </w:t>
+            </w:r>
+            <w:proofErr w:type="spellStart"/>
+            <w:r>
+              <w:rPr>
+                <w:rFonts w:ascii="Geneva" w:hAnsi="Geneva"/>
+                <w:color w:val="000000"/>
+                <w:szCs w:val="8"/>
+              </w:rPr>
+              <w:t>A.Tayal</w:t>
+            </w:r>
+            <w:proofErr w:type="spellEnd"/>
+          </w:p>
+        </w:tc>
+        <w:tc>
+          <w:tcPr>
+            <w:tcW w:w="1021" w:type="dxa"/>
+            <w:vAlign w:val="bottom"/>
+          </w:tcPr>
+          <w:p>
+            <w:pPr>
+              <w:widowControl w:val="0"/>
+              <w:spacing w:line="70" w:lineRule="exact"/>
+              <w:jc w:val="left"/>
+              <w:rPr>
+                <w:rFonts w:cs="Times New Roman"/>
+                <w:szCs w:val="8"/>
+              </w:rPr>
+            </w:pPr>
+            <w:proofErr w:type="spellStart"/>
+            <w:r>
+              <w:rPr>
+                <w:rFonts w:ascii="Geneva" w:hAnsi="Geneva"/>
+                <w:color w:val="000000"/>
+                <w:szCs w:val="8"/>
+              </w:rPr>
+              <w:t>Pterostichus</w:t>
+            </w:r>
+            <w:proofErr w:type="spellEnd"/>
+            <w:r>
+              <w:rPr>
+                <w:rFonts w:ascii="Geneva" w:hAnsi="Geneva"/>
+                <w:color w:val="000000"/>
+                <w:szCs w:val="8"/>
+              </w:rPr>
+              <w:t xml:space="preserve"> </w:t>
+            </w:r>
+            <w:r>
+              <w:rPr>
+                <w:rFonts w:ascii="Geneva" w:hAnsi="Geneva"/>
+                <w:color w:val="000000"/>
+                <w:szCs w:val="8"/>
+              </w:rPr>
+              <w:br/>
+            </w:r>
+            <w:proofErr w:type="spellStart"/>
+            <w:r>
+              <w:rPr>
+                <w:rFonts w:ascii="Geneva" w:hAnsi="Geneva"/>
+                <w:color w:val="000000"/>
+                <w:szCs w:val="8"/>
+              </w:rPr>
+              <w:t>lachrymosus</w:t>
+            </w:r>
+            <w:proofErr w:type="spellEnd"/>
+            <w:r>
+              <w:rPr>
+                <w:rFonts w:ascii="Geneva" w:hAnsi="Geneva"/>
+                <w:color w:val="000000"/>
+                <w:szCs w:val="8"/>
+              </w:rPr>
+              <w:br/>
+              <w:t>(Newman, 1838) ♀</w:t>
+            </w:r>
+            <w:r>
+              <w:rPr>
+                <w:rFonts w:ascii="Geneva" w:hAnsi="Geneva"/>
+                <w:color w:val="000000"/>
+                <w:szCs w:val="8"/>
+              </w:rPr>
+              <w:br/>
+              <w:t>det. A.Tayal</w:t>
+            </w:r>
           </w:p>
         </w:tc>
         <w:tc>

</xml_diff>

<commit_message>
Work on carabid traits, etc
</commit_message>
<xml_diff>
--- a/Insect labels/STEP2_Insect label template.docx
+++ b/Insect labels/STEP2_Insect label template.docx
@@ -1,6 +1,6 @@
 
 <file path=word/document.xml><?xml version="1.0" encoding="utf-8"?>
-<w:document xmlns:wpc="http://schemas.microsoft.com/office/word/2010/wordprocessingCanvas" xmlns:cx="http://schemas.microsoft.com/office/drawing/2014/chartex" xmlns:cx1="http://schemas.microsoft.com/office/drawing/2015/9/8/chartex" xmlns:cx2="http://schemas.microsoft.com/office/drawing/2015/10/21/chartex" xmlns:cx3="http://schemas.microsoft.com/office/drawing/2016/5/9/chartex" xmlns:cx4="http://schemas.microsoft.com/office/drawing/2016/5/10/chartex" xmlns:cx5="http://schemas.microsoft.com/office/drawing/2016/5/11/chartex" xmlns:cx6="http://schemas.microsoft.com/office/drawing/2016/5/12/chartex" xmlns:cx7="http://schemas.microsoft.com/office/drawing/2016/5/13/chartex" xmlns:cx8="http://schemas.microsoft.com/office/drawing/2016/5/14/chartex" xmlns:mc="http://schemas.openxmlformats.org/markup-compatibility/2006" xmlns:aink="http://schemas.microsoft.com/office/drawing/2016/ink" xmlns:am3d="http://schemas.microsoft.com/office/drawing/2017/model3d" xmlns:o="urn:schemas-microsoft-com:office:office" xmlns:oel="http://schemas.microsoft.com/office/2019/extlst" xmlns:r="http://schemas.openxmlformats.org/officeDocument/2006/relationships" xmlns:m="http://schemas.openxmlformats.org/officeDocument/2006/math" xmlns:v="urn:schemas-microsoft-com:vml" xmlns:wp14="http://schemas.microsoft.com/office/word/2010/wordprocessingDrawing" xmlns:wp="http://schemas.openxmlformats.org/drawingml/2006/wordprocessingDrawing" xmlns:w10="urn:schemas-microsoft-com:office:word" xmlns:w="http://schemas.openxmlformats.org/wordprocessingml/2006/main" xmlns:w14="http://schemas.microsoft.com/office/word/2010/wordml" xmlns:w15="http://schemas.microsoft.com/office/word/2012/wordml" xmlns:w16cex="http://schemas.microsoft.com/office/word/2018/wordml/cex" xmlns:w16cid="http://schemas.microsoft.com/office/word/2016/wordml/cid" xmlns:w16="http://schemas.microsoft.com/office/word/2018/wordml" xmlns:w16du="http://schemas.microsoft.com/office/word/2023/wordml/word16du" xmlns:w16sdtdh="http://schemas.microsoft.com/office/word/2020/wordml/sdtdatahash" xmlns:w16se="http://schemas.microsoft.com/office/word/2015/wordml/symex" xmlns:wpg="http://schemas.microsoft.com/office/word/2010/wordprocessingGroup" xmlns:wpi="http://schemas.microsoft.com/office/word/2010/wordprocessingInk" xmlns:wne="http://schemas.microsoft.com/office/word/2006/wordml" xmlns:wps="http://schemas.microsoft.com/office/word/2010/wordprocessingShape" mc:Ignorable="w14 w15 w16se w16cid w16 w16cex w16sdtdh w16du wp14">
+<w:document xmlns:wpc="http://schemas.microsoft.com/office/word/2010/wordprocessingCanvas" xmlns:cx="http://schemas.microsoft.com/office/drawing/2014/chartex" xmlns:cx1="http://schemas.microsoft.com/office/drawing/2015/9/8/chartex" xmlns:cx2="http://schemas.microsoft.com/office/drawing/2015/10/21/chartex" xmlns:cx3="http://schemas.microsoft.com/office/drawing/2016/5/9/chartex" xmlns:cx4="http://schemas.microsoft.com/office/drawing/2016/5/10/chartex" xmlns:cx5="http://schemas.microsoft.com/office/drawing/2016/5/11/chartex" xmlns:cx6="http://schemas.microsoft.com/office/drawing/2016/5/12/chartex" xmlns:cx7="http://schemas.microsoft.com/office/drawing/2016/5/13/chartex" xmlns:cx8="http://schemas.microsoft.com/office/drawing/2016/5/14/chartex" xmlns:mc="http://schemas.openxmlformats.org/markup-compatibility/2006" xmlns:aink="http://schemas.microsoft.com/office/drawing/2016/ink" xmlns:am3d="http://schemas.microsoft.com/office/drawing/2017/model3d" xmlns:o="urn:schemas-microsoft-com:office:office" xmlns:oel="http://schemas.microsoft.com/office/2019/extlst" xmlns:r="http://schemas.openxmlformats.org/officeDocument/2006/relationships" xmlns:m="http://schemas.openxmlformats.org/officeDocument/2006/math" xmlns:v="urn:schemas-microsoft-com:vml" xmlns:wp14="http://schemas.microsoft.com/office/word/2010/wordprocessingDrawing" xmlns:wp="http://schemas.openxmlformats.org/drawingml/2006/wordprocessingDrawing" xmlns:w10="urn:schemas-microsoft-com:office:word" xmlns:w="http://schemas.openxmlformats.org/wordprocessingml/2006/main" xmlns:w14="http://schemas.microsoft.com/office/word/2010/wordml" xmlns:w15="http://schemas.microsoft.com/office/word/2012/wordml" xmlns:w16cex="http://schemas.microsoft.com/office/word/2018/wordml/cex" xmlns:w16cid="http://schemas.microsoft.com/office/word/2016/wordml/cid" xmlns:w16="http://schemas.microsoft.com/office/word/2018/wordml" xmlns:w16du="http://schemas.microsoft.com/office/word/2023/wordml/word16du" xmlns:w16sdtdh="http://schemas.microsoft.com/office/word/2020/wordml/sdtdatahash" xmlns:w16sdtfl="http://schemas.microsoft.com/office/word/2024/wordml/sdtformatlock" xmlns:w16se="http://schemas.microsoft.com/office/word/2015/wordml/symex" xmlns:wpg="http://schemas.microsoft.com/office/word/2010/wordprocessingGroup" xmlns:wpi="http://schemas.microsoft.com/office/word/2010/wordprocessingInk" xmlns:wne="http://schemas.microsoft.com/office/word/2006/wordml" xmlns:wps="http://schemas.microsoft.com/office/word/2010/wordprocessingShape" mc:Ignorable="w14 w15 w16se w16cid w16 w16cex w16sdtdh w16sdtfl w16du wp14">
   <w:body>
     <w:tbl>
       <w:tblPr>
@@ -7196,7 +7196,7 @@
 </file>
 
 <file path=word/styles.xml><?xml version="1.0" encoding="utf-8"?>
-<w:styles xmlns:mc="http://schemas.openxmlformats.org/markup-compatibility/2006" xmlns:r="http://schemas.openxmlformats.org/officeDocument/2006/relationships" xmlns:w="http://schemas.openxmlformats.org/wordprocessingml/2006/main" xmlns:w14="http://schemas.microsoft.com/office/word/2010/wordml" xmlns:w15="http://schemas.microsoft.com/office/word/2012/wordml" xmlns:w16cex="http://schemas.microsoft.com/office/word/2018/wordml/cex" xmlns:w16cid="http://schemas.microsoft.com/office/word/2016/wordml/cid" xmlns:w16="http://schemas.microsoft.com/office/word/2018/wordml" xmlns:w16du="http://schemas.microsoft.com/office/word/2023/wordml/word16du" xmlns:w16sdtdh="http://schemas.microsoft.com/office/word/2020/wordml/sdtdatahash" xmlns:w16se="http://schemas.microsoft.com/office/word/2015/wordml/symex" mc:Ignorable="w14 w15 w16se w16cid w16 w16cex w16sdtdh w16du">
+<w:styles xmlns:mc="http://schemas.openxmlformats.org/markup-compatibility/2006" xmlns:r="http://schemas.openxmlformats.org/officeDocument/2006/relationships" xmlns:w="http://schemas.openxmlformats.org/wordprocessingml/2006/main" xmlns:w14="http://schemas.microsoft.com/office/word/2010/wordml" xmlns:w15="http://schemas.microsoft.com/office/word/2012/wordml" xmlns:w16cex="http://schemas.microsoft.com/office/word/2018/wordml/cex" xmlns:w16cid="http://schemas.microsoft.com/office/word/2016/wordml/cid" xmlns:w16="http://schemas.microsoft.com/office/word/2018/wordml" xmlns:w16du="http://schemas.microsoft.com/office/word/2023/wordml/word16du" xmlns:w16sdtdh="http://schemas.microsoft.com/office/word/2020/wordml/sdtdatahash" xmlns:w16sdtfl="http://schemas.microsoft.com/office/word/2024/wordml/sdtformatlock" xmlns:w16se="http://schemas.microsoft.com/office/word/2015/wordml/symex" mc:Ignorable="w14 w15 w16se w16cid w16 w16cex w16sdtdh w16sdtfl w16du">
   <w:docDefaults>
     <w:rPrDefault>
       <w:rPr>

</xml_diff>